<commit_message>
13. Performance Optimization - 80%
</commit_message>
<xml_diff>
--- a/13. Performance Optmization/Notes.docx
+++ b/13. Performance Optmization/Notes.docx
@@ -42,7 +42,6 @@
       <w:r>
         <w:t xml:space="preserve">We can </w:t>
       </w:r>
-      <w:proofErr w:type="spellStart"/>
       <w:r>
         <w:rPr>
           <w:b/>
@@ -50,7 +49,6 @@
         </w:rPr>
         <w:t>memoize</w:t>
       </w:r>
-      <w:proofErr w:type="spellEnd"/>
       <w:r>
         <w:t xml:space="preserve"> components with </w:t>
       </w:r>
@@ -73,7 +71,56 @@
       <w:r>
         <w:t xml:space="preserve">We can use </w:t>
       </w:r>
-      <w:proofErr w:type="spellStart"/>
+      <w:r>
+        <w:rPr>
+          <w:b/>
+          <w:bCs/>
+        </w:rPr>
+        <w:t xml:space="preserve">useMemo </w:t>
+      </w:r>
+      <w:r>
+        <w:t xml:space="preserve">and </w:t>
+      </w:r>
+      <w:r>
+        <w:rPr>
+          <w:b/>
+          <w:bCs/>
+        </w:rPr>
+        <w:t>useCallback</w:t>
+      </w:r>
+    </w:p>
+    <w:p>
+      <w:pPr>
+        <w:pStyle w:val="ListParagraph"/>
+        <w:numPr>
+          <w:ilvl w:val="0"/>
+          <w:numId w:val="3"/>
+        </w:numPr>
+      </w:pPr>
+      <w:r>
+        <w:t>Pass elements as children or regular prop</w:t>
+      </w:r>
+    </w:p>
+    <w:p>
+      <w:pPr>
+        <w:pStyle w:val="Heading2"/>
+        <w:numPr>
+          <w:ilvl w:val="0"/>
+          <w:numId w:val="4"/>
+        </w:numPr>
+      </w:pPr>
+      <w:r>
+        <w:t>Improve App Speed/ Responsiveness</w:t>
+      </w:r>
+    </w:p>
+    <w:p>
+      <w:pPr>
+        <w:pStyle w:val="ListParagraph"/>
+        <w:numPr>
+          <w:ilvl w:val="0"/>
+          <w:numId w:val="3"/>
+        </w:numPr>
+      </w:pPr>
       <w:r>
         <w:rPr>
           <w:b/>
@@ -81,18 +128,15 @@
         </w:rPr>
         <w:t>useMemo</w:t>
       </w:r>
-      <w:proofErr w:type="spellEnd"/>
-      <w:r>
-        <w:rPr>
-          <w:b/>
-          <w:bCs/>
-        </w:rPr>
-        <w:t xml:space="preserve"> </w:t>
-      </w:r>
-      <w:r>
-        <w:t xml:space="preserve">and </w:t>
-      </w:r>
-      <w:proofErr w:type="spellStart"/>
+    </w:p>
+    <w:p>
+      <w:pPr>
+        <w:pStyle w:val="ListParagraph"/>
+        <w:numPr>
+          <w:ilvl w:val="0"/>
+          <w:numId w:val="3"/>
+        </w:numPr>
+      </w:pPr>
       <w:r>
         <w:rPr>
           <w:b/>
@@ -100,18 +144,21 @@
         </w:rPr>
         <w:t>useCallback</w:t>
       </w:r>
-      <w:proofErr w:type="spellEnd"/>
-    </w:p>
-    <w:p>
-      <w:pPr>
-        <w:pStyle w:val="ListParagraph"/>
-        <w:numPr>
-          <w:ilvl w:val="0"/>
-          <w:numId w:val="3"/>
-        </w:numPr>
-      </w:pPr>
-      <w:r>
-        <w:t>Pass elements as children or regular prop</w:t>
+    </w:p>
+    <w:p>
+      <w:pPr>
+        <w:pStyle w:val="ListParagraph"/>
+        <w:numPr>
+          <w:ilvl w:val="0"/>
+          <w:numId w:val="3"/>
+        </w:numPr>
+      </w:pPr>
+      <w:r>
+        <w:rPr>
+          <w:b/>
+          <w:bCs/>
+        </w:rPr>
+        <w:t>useTransition</w:t>
       </w:r>
     </w:p>
     <w:p>
@@ -123,135 +170,61 @@
         </w:numPr>
       </w:pPr>
       <w:r>
-        <w:t>Improve App Speed/ Responsiveness</w:t>
-      </w:r>
-    </w:p>
-    <w:p>
-      <w:pPr>
-        <w:pStyle w:val="ListParagraph"/>
-        <w:numPr>
-          <w:ilvl w:val="0"/>
-          <w:numId w:val="3"/>
-        </w:numPr>
-      </w:pPr>
-      <w:proofErr w:type="spellStart"/>
-      <w:r>
-        <w:rPr>
-          <w:b/>
-          <w:bCs/>
-        </w:rPr>
-        <w:t>useMemo</w:t>
-      </w:r>
-      <w:proofErr w:type="spellEnd"/>
-    </w:p>
-    <w:p>
-      <w:pPr>
-        <w:pStyle w:val="ListParagraph"/>
-        <w:numPr>
-          <w:ilvl w:val="0"/>
-          <w:numId w:val="3"/>
-        </w:numPr>
-      </w:pPr>
-      <w:proofErr w:type="spellStart"/>
-      <w:r>
-        <w:rPr>
-          <w:b/>
-          <w:bCs/>
-        </w:rPr>
-        <w:t>useCallback</w:t>
-      </w:r>
-      <w:proofErr w:type="spellEnd"/>
-    </w:p>
-    <w:p>
-      <w:pPr>
-        <w:pStyle w:val="ListParagraph"/>
-        <w:numPr>
-          <w:ilvl w:val="0"/>
-          <w:numId w:val="3"/>
-        </w:numPr>
-      </w:pPr>
-      <w:proofErr w:type="spellStart"/>
-      <w:r>
-        <w:rPr>
-          <w:b/>
-          <w:bCs/>
-        </w:rPr>
-        <w:t>useTransition</w:t>
-      </w:r>
-      <w:proofErr w:type="spellEnd"/>
+        <w:t>Reduce bundle Size</w:t>
+      </w:r>
+    </w:p>
+    <w:p>
+      <w:pPr>
+        <w:pStyle w:val="ListParagraph"/>
+        <w:numPr>
+          <w:ilvl w:val="0"/>
+          <w:numId w:val="3"/>
+        </w:numPr>
+      </w:pPr>
+      <w:r>
+        <w:t>Use fewer 3</w:t>
+      </w:r>
+      <w:r>
+        <w:rPr>
+          <w:vertAlign w:val="superscript"/>
+        </w:rPr>
+        <w:t>rd</w:t>
+      </w:r>
+      <w:r>
+        <w:t>-party packages</w:t>
+      </w:r>
+    </w:p>
+    <w:p>
+      <w:pPr>
+        <w:pStyle w:val="ListParagraph"/>
+        <w:numPr>
+          <w:ilvl w:val="0"/>
+          <w:numId w:val="3"/>
+        </w:numPr>
+      </w:pPr>
+      <w:r>
+        <w:t xml:space="preserve">Code Splitting and Lazy Loading </w:t>
+      </w:r>
+    </w:p>
+    <w:p/>
+    <w:p>
+      <w:pPr>
+        <w:pStyle w:val="Heading1"/>
+        <w:numPr>
+          <w:ilvl w:val="0"/>
+          <w:numId w:val="5"/>
+        </w:numPr>
+      </w:pPr>
+      <w:r>
+        <w:t>Prevent Wasted Renders</w:t>
+      </w:r>
     </w:p>
     <w:p>
       <w:pPr>
         <w:pStyle w:val="Heading2"/>
-        <w:numPr>
-          <w:ilvl w:val="0"/>
-          <w:numId w:val="4"/>
-        </w:numPr>
-      </w:pPr>
-      <w:r>
-        <w:t>Reduce bundle Size</w:t>
-      </w:r>
-    </w:p>
-    <w:p>
-      <w:pPr>
-        <w:pStyle w:val="ListParagraph"/>
-        <w:numPr>
-          <w:ilvl w:val="0"/>
-          <w:numId w:val="3"/>
-        </w:numPr>
-      </w:pPr>
-      <w:r>
-        <w:t>Use fewer 3</w:t>
-      </w:r>
-      <w:r>
-        <w:rPr>
-          <w:vertAlign w:val="superscript"/>
-        </w:rPr>
-        <w:t>rd</w:t>
-      </w:r>
-      <w:r>
-        <w:t>-party packages</w:t>
-      </w:r>
-    </w:p>
-    <w:p>
-      <w:pPr>
-        <w:pStyle w:val="ListParagraph"/>
-        <w:numPr>
-          <w:ilvl w:val="0"/>
-          <w:numId w:val="3"/>
-        </w:numPr>
-      </w:pPr>
-      <w:r>
-        <w:t xml:space="preserve">Code Splitting and Lazy Loading </w:t>
-      </w:r>
-    </w:p>
-    <w:p/>
-    <w:p>
-      <w:pPr>
-        <w:pStyle w:val="Heading1"/>
-        <w:numPr>
-          <w:ilvl w:val="0"/>
-          <w:numId w:val="5"/>
-        </w:numPr>
-      </w:pPr>
-      <w:r>
-        <w:t>Prevent Wasted Renders</w:t>
-      </w:r>
-    </w:p>
-    <w:p>
-      <w:pPr>
-        <w:pStyle w:val="Heading2"/>
-      </w:pPr>
-      <w:r>
-        <w:t xml:space="preserve">When does a component instance </w:t>
-      </w:r>
-      <w:proofErr w:type="gramStart"/>
-      <w:r>
-        <w:t>re-renders</w:t>
-      </w:r>
-      <w:proofErr w:type="gramEnd"/>
-      <w:r>
-        <w:t>?</w:t>
+      </w:pPr>
+      <w:r>
+        <w:t>When does a component instance re-renders?</w:t>
       </w:r>
     </w:p>
     <w:p>
@@ -302,27 +275,12 @@
         <w:t xml:space="preserve">not </w:t>
       </w:r>
       <w:r>
-        <w:t xml:space="preserve">mean that the DOM is </w:t>
-      </w:r>
-      <w:proofErr w:type="spellStart"/>
-      <w:r>
-        <w:t>updatded</w:t>
-      </w:r>
-      <w:proofErr w:type="spellEnd"/>
-    </w:p>
-    <w:p>
-      <w:r>
-        <w:t xml:space="preserve">Re-rendering means that the component function </w:t>
-      </w:r>
-      <w:proofErr w:type="spellStart"/>
-      <w:proofErr w:type="gramStart"/>
-      <w:r>
-        <w:t>get’s</w:t>
-      </w:r>
-      <w:proofErr w:type="spellEnd"/>
-      <w:proofErr w:type="gramEnd"/>
-      <w:r>
-        <w:t xml:space="preserve"> called</w:t>
+        <w:t>mean that the DOM is updatded</w:t>
+      </w:r>
+    </w:p>
+    <w:p>
+      <w:r>
+        <w:t>Re-rendering means that the component function get’s called</w:t>
       </w:r>
     </w:p>
     <w:p>
@@ -484,6 +442,9 @@
     </w:p>
     <w:p>
       <w:r>
+        <w:rPr>
+          <w:noProof/>
+        </w:rPr>
         <w:drawing>
           <wp:inline distT="0" distB="0" distL="0" distR="0" wp14:anchorId="1BBB8371" wp14:editId="709C0840">
             <wp:extent cx="4715123" cy="1448792"/>
@@ -526,13 +487,8 @@
         <w:pStyle w:val="Heading3"/>
       </w:pPr>
       <w:r>
-        <w:t xml:space="preserve">The </w:t>
-      </w:r>
-      <w:proofErr w:type="spellStart"/>
-      <w:r>
-        <w:t>Flamegraph</w:t>
-      </w:r>
-      <w:proofErr w:type="spellEnd"/>
+        <w:t>The Flamegraph</w:t>
+      </w:r>
     </w:p>
     <w:p>
       <w:pPr>
@@ -579,13 +535,8 @@
         </w:numPr>
       </w:pPr>
       <w:r>
-        <w:t xml:space="preserve">Component is not </w:t>
-      </w:r>
-      <w:proofErr w:type="spellStart"/>
-      <w:r>
-        <w:t>rerenderd</w:t>
-      </w:r>
-      <w:proofErr w:type="spellEnd"/>
+        <w:t>Component is not rerenderd</w:t>
+      </w:r>
     </w:p>
     <w:p>
       <w:pPr>
@@ -608,16 +559,14 @@
         </w:numPr>
       </w:pPr>
       <w:r>
-        <w:t xml:space="preserve">The more it took to </w:t>
-      </w:r>
-      <w:proofErr w:type="spellStart"/>
-      <w:r>
-        <w:t>rerender</w:t>
-      </w:r>
-      <w:proofErr w:type="spellEnd"/>
-    </w:p>
-    <w:p>
-      <w:r>
+        <w:t>The more it took to rerender</w:t>
+      </w:r>
+    </w:p>
+    <w:p>
+      <w:r>
+        <w:rPr>
+          <w:noProof/>
+        </w:rPr>
         <w:drawing>
           <wp:inline distT="0" distB="0" distL="0" distR="0" wp14:anchorId="6FAB6B7F" wp14:editId="268A4C95">
             <wp:extent cx="5943600" cy="1592580"/>
@@ -674,13 +623,8 @@
         <w:t>EXACT REASON</w:t>
       </w:r>
       <w:r>
-        <w:t xml:space="preserve"> why it </w:t>
-      </w:r>
-      <w:proofErr w:type="spellStart"/>
-      <w:r>
-        <w:t>rerendered</w:t>
-      </w:r>
-      <w:proofErr w:type="spellEnd"/>
+        <w:t xml:space="preserve"> why it rerendered</w:t>
+      </w:r>
     </w:p>
     <w:p>
       <w:pPr>
@@ -737,6 +681,9 @@
     </w:p>
     <w:p>
       <w:r>
+        <w:rPr>
+          <w:noProof/>
+        </w:rPr>
         <w:lastRenderedPageBreak/>
         <w:drawing>
           <wp:inline distT="0" distB="0" distL="0" distR="0" wp14:anchorId="66C08618" wp14:editId="17B58188">
@@ -775,23 +722,7 @@
         </w:drawing>
       </w:r>
       <w:r>
-        <w:t xml:space="preserve">- we can see here that the </w:t>
-      </w:r>
-      <w:proofErr w:type="spellStart"/>
-      <w:r>
-        <w:t>PostProvider</w:t>
-      </w:r>
-      <w:proofErr w:type="spellEnd"/>
-      <w:r>
-        <w:t xml:space="preserve"> has </w:t>
-      </w:r>
-      <w:proofErr w:type="spellStart"/>
-      <w:r>
-        <w:t>rerendered</w:t>
-      </w:r>
-      <w:proofErr w:type="spellEnd"/>
-      <w:r>
-        <w:t>, so basically all other Components inside should have rendered</w:t>
+        <w:t>- we can see here that the PostProvider has rerendered, so basically all other Components inside should have rendered</w:t>
       </w:r>
     </w:p>
     <w:p>
@@ -806,29 +737,8 @@
         <w:t xml:space="preserve">CHILDRED </w:t>
       </w:r>
       <w:r>
-        <w:t xml:space="preserve">into the </w:t>
-      </w:r>
-      <w:proofErr w:type="spellStart"/>
-      <w:r>
-        <w:t>PostProvider</w:t>
-      </w:r>
-      <w:proofErr w:type="spellEnd"/>
-      <w:r>
-        <w:t xml:space="preserve">, will </w:t>
-      </w:r>
-      <w:proofErr w:type="spellStart"/>
-      <w:r>
-        <w:t>rerender</w:t>
-      </w:r>
-      <w:proofErr w:type="spellEnd"/>
-      <w:r>
-        <w:t xml:space="preserve"> only if they are </w:t>
-      </w:r>
-      <w:proofErr w:type="gramStart"/>
-      <w:r>
-        <w:t>actually using</w:t>
-      </w:r>
-      <w:proofErr w:type="gramEnd"/>
+        <w:t>into the PostProvider, will rerender only if they are actually using</w:t>
+      </w:r>
       <w:r>
         <w:t xml:space="preserve"> </w:t>
       </w:r>
@@ -871,11 +781,9 @@
         </w:rPr>
         <w:t xml:space="preserve">NOT </w:t>
       </w:r>
-      <w:proofErr w:type="spellStart"/>
       <w:r>
         <w:t>Rerender</w:t>
       </w:r>
-      <w:proofErr w:type="spellEnd"/>
       <w:r>
         <w:t>.</w:t>
       </w:r>
@@ -885,11 +793,9 @@
       <w:pPr>
         <w:pStyle w:val="Heading1"/>
       </w:pPr>
-      <w:proofErr w:type="spellStart"/>
       <w:r>
         <w:t>Memoization</w:t>
       </w:r>
-      <w:proofErr w:type="spellEnd"/>
     </w:p>
     <w:p>
       <w:pPr>
@@ -929,15 +835,7 @@
         <w:t>same arguments</w:t>
       </w:r>
       <w:r>
-        <w:t xml:space="preserve">, the result will be </w:t>
-      </w:r>
-      <w:proofErr w:type="gramStart"/>
-      <w:r>
-        <w:t>took</w:t>
-      </w:r>
-      <w:proofErr w:type="gramEnd"/>
-      <w:r>
-        <w:t xml:space="preserve"> from </w:t>
+        <w:t xml:space="preserve">, the result will be took from </w:t>
       </w:r>
       <w:r>
         <w:rPr>
@@ -952,6 +850,9 @@
     </w:p>
     <w:p>
       <w:r>
+        <w:rPr>
+          <w:noProof/>
+        </w:rPr>
         <w:drawing>
           <wp:inline distT="0" distB="0" distL="0" distR="0" wp14:anchorId="13F6647E" wp14:editId="3E9C0BAB">
             <wp:extent cx="5943600" cy="1277620"/>
@@ -1016,13 +917,8 @@
           <w:numId w:val="3"/>
         </w:numPr>
       </w:pPr>
-      <w:proofErr w:type="spellStart"/>
-      <w:r>
-        <w:t>Memoize</w:t>
-      </w:r>
-      <w:proofErr w:type="spellEnd"/>
-      <w:r>
-        <w:t xml:space="preserve"> </w:t>
+      <w:r>
+        <w:t xml:space="preserve">Memoize </w:t>
       </w:r>
       <w:r>
         <w:rPr>
@@ -1050,13 +946,8 @@
           <w:numId w:val="3"/>
         </w:numPr>
       </w:pPr>
-      <w:proofErr w:type="spellStart"/>
-      <w:r>
-        <w:t>Memoize</w:t>
-      </w:r>
-      <w:proofErr w:type="spellEnd"/>
-      <w:r>
-        <w:t xml:space="preserve"> </w:t>
+      <w:r>
+        <w:t xml:space="preserve">Memoize </w:t>
       </w:r>
       <w:r>
         <w:rPr>
@@ -1068,7 +959,6 @@
       <w:r>
         <w:t xml:space="preserve">with </w:t>
       </w:r>
-      <w:proofErr w:type="spellStart"/>
       <w:r>
         <w:rPr>
           <w:b/>
@@ -1076,7 +966,6 @@
         </w:rPr>
         <w:t>useMemo</w:t>
       </w:r>
-      <w:proofErr w:type="spellEnd"/>
     </w:p>
     <w:p>
       <w:pPr>
@@ -1086,34 +975,19 @@
           <w:numId w:val="3"/>
         </w:numPr>
       </w:pPr>
-      <w:proofErr w:type="spellStart"/>
-      <w:proofErr w:type="gramStart"/>
-      <w:r>
-        <w:t>Memoize</w:t>
-      </w:r>
-      <w:proofErr w:type="spellEnd"/>
-      <w:r>
-        <w:t xml:space="preserve"> </w:t>
-      </w:r>
-      <w:r>
-        <w:rPr>
-          <w:b/>
-          <w:bCs/>
-        </w:rPr>
-        <w:t xml:space="preserve"> functions</w:t>
-      </w:r>
-      <w:proofErr w:type="gramEnd"/>
-      <w:r>
-        <w:rPr>
-          <w:b/>
-          <w:bCs/>
-        </w:rPr>
-        <w:t xml:space="preserve"> </w:t>
+      <w:r>
+        <w:t xml:space="preserve">Memoize </w:t>
+      </w:r>
+      <w:r>
+        <w:rPr>
+          <w:b/>
+          <w:bCs/>
+        </w:rPr>
+        <w:t xml:space="preserve"> functions </w:t>
       </w:r>
       <w:r>
         <w:t xml:space="preserve">with </w:t>
       </w:r>
-      <w:proofErr w:type="spellStart"/>
       <w:r>
         <w:rPr>
           <w:b/>
@@ -1121,23 +995,17 @@
         </w:rPr>
         <w:t>useCallback</w:t>
       </w:r>
-      <w:proofErr w:type="spellEnd"/>
-    </w:p>
-    <w:p>
-      <w:pPr>
-        <w:pStyle w:val="ListParagraph"/>
-        <w:numPr>
-          <w:ilvl w:val="0"/>
-          <w:numId w:val="3"/>
-        </w:numPr>
-      </w:pPr>
-      <w:proofErr w:type="spellStart"/>
-      <w:r>
-        <w:t>Memozation</w:t>
-      </w:r>
-      <w:proofErr w:type="spellEnd"/>
-      <w:r>
-        <w:t xml:space="preserve"> in React</w:t>
+    </w:p>
+    <w:p>
+      <w:pPr>
+        <w:pStyle w:val="ListParagraph"/>
+        <w:numPr>
+          <w:ilvl w:val="0"/>
+          <w:numId w:val="3"/>
+        </w:numPr>
+      </w:pPr>
+      <w:r>
+        <w:t>Memozation in React</w:t>
       </w:r>
     </w:p>
     <w:p>
@@ -1191,15 +1059,7 @@
         <w:t>NOT</w:t>
       </w:r>
       <w:r>
-        <w:t xml:space="preserve"> re-render when the parent re-renders </w:t>
-      </w:r>
-      <w:proofErr w:type="gramStart"/>
-      <w:r>
-        <w:t>as long as</w:t>
-      </w:r>
-      <w:proofErr w:type="gramEnd"/>
-      <w:r>
-        <w:t xml:space="preserve"> the </w:t>
+        <w:t xml:space="preserve"> re-render when the parent re-renders as long as the </w:t>
       </w:r>
       <w:r>
         <w:rPr>
@@ -1237,15 +1097,7 @@
         </w:numPr>
       </w:pPr>
       <w:r>
-        <w:t xml:space="preserve">Will still re-render when </w:t>
-      </w:r>
-      <w:proofErr w:type="gramStart"/>
-      <w:r>
-        <w:t>it’s</w:t>
-      </w:r>
-      <w:proofErr w:type="gramEnd"/>
-      <w:r>
-        <w:t xml:space="preserve"> </w:t>
+        <w:t xml:space="preserve">Will still re-render when it’s </w:t>
       </w:r>
       <w:r>
         <w:rPr>
@@ -1359,6 +1211,9 @@
     </w:p>
     <w:p>
       <w:r>
+        <w:rPr>
+          <w:noProof/>
+        </w:rPr>
         <w:drawing>
           <wp:inline distT="0" distB="0" distL="0" distR="0" wp14:anchorId="331A109B" wp14:editId="62790499">
             <wp:extent cx="5943600" cy="1487805"/>
@@ -1415,11 +1270,7 @@
         <w:t>HOW LONG</w:t>
       </w:r>
       <w:r>
-        <w:t xml:space="preserve"> </w:t>
-      </w:r>
-      <w:proofErr w:type="gramStart"/>
-      <w:r>
-        <w:t xml:space="preserve">the </w:t>
+        <w:t xml:space="preserve"> the </w:t>
       </w:r>
       <w:r>
         <w:rPr>
@@ -1428,7 +1279,6 @@
         </w:rPr>
         <w:t xml:space="preserve"> Archive</w:t>
       </w:r>
-      <w:proofErr w:type="gramEnd"/>
       <w:r>
         <w:t xml:space="preserve"> component is taking to re-render</w:t>
       </w:r>
@@ -1475,18 +1325,10 @@
         </w:numPr>
       </w:pPr>
       <w:r>
-        <w:t xml:space="preserve">we just WRAP the whole function into the </w:t>
-      </w:r>
-      <w:proofErr w:type="gramStart"/>
-      <w:r>
-        <w:t>memo</w:t>
-      </w:r>
-      <w:r>
-        <w:t>(</w:t>
-      </w:r>
-      <w:proofErr w:type="gramEnd"/>
-      <w:r>
-        <w:t xml:space="preserve">) </w:t>
+        <w:t>we just WRAP the whole function into the memo</w:t>
+      </w:r>
+      <w:r>
+        <w:t xml:space="preserve">() </w:t>
       </w:r>
       <w:r>
         <w:t>function, which is imported from react</w:t>
@@ -1504,6 +1346,9 @@
         <w:t>we store the result into a variable with the same name</w:t>
       </w:r>
       <w:r>
+        <w:rPr>
+          <w:noProof/>
+        </w:rPr>
         <w:drawing>
           <wp:inline distT="0" distB="0" distL="0" distR="0" wp14:anchorId="125B7BE2" wp14:editId="4A6C4EEB">
             <wp:extent cx="4867954" cy="1457528"/>
@@ -1552,6 +1397,9 @@
     </w:p>
     <w:p>
       <w:r>
+        <w:rPr>
+          <w:noProof/>
+        </w:rPr>
         <w:drawing>
           <wp:inline distT="0" distB="0" distL="0" distR="0" wp14:anchorId="58028AC8" wp14:editId="58F0CCE3">
             <wp:extent cx="5570703" cy="1417443"/>
@@ -1642,6 +1490,9 @@
     </w:p>
     <w:p>
       <w:r>
+        <w:rPr>
+          <w:noProof/>
+        </w:rPr>
         <w:drawing>
           <wp:inline distT="0" distB="0" distL="0" distR="0" wp14:anchorId="5FDC153F" wp14:editId="5DE010AE">
             <wp:extent cx="5943600" cy="1466850"/>
@@ -1679,6 +1530,1402 @@
         </w:drawing>
       </w:r>
     </w:p>
+    <w:p/>
+    <w:p/>
+    <w:p>
+      <w:pPr>
+        <w:pStyle w:val="Heading1"/>
+      </w:pPr>
+      <w:r>
+        <w:t>useMemo</w:t>
+      </w:r>
+    </w:p>
+    <w:p>
+      <w:pPr>
+        <w:pStyle w:val="ListParagraph"/>
+        <w:numPr>
+          <w:ilvl w:val="0"/>
+          <w:numId w:val="3"/>
+        </w:numPr>
+      </w:pPr>
+      <w:r>
+        <w:t>An object or a function will always be different, even if they have the same structure.</w:t>
+      </w:r>
+    </w:p>
+    <w:p>
+      <w:pPr>
+        <w:pStyle w:val="ListParagraph"/>
+        <w:numPr>
+          <w:ilvl w:val="0"/>
+          <w:numId w:val="3"/>
+        </w:numPr>
+      </w:pPr>
+      <w:r>
+        <w:t>This means that if Objects or Functions are passed as props</w:t>
+      </w:r>
+    </w:p>
+    <w:p>
+      <w:pPr>
+        <w:pStyle w:val="ListParagraph"/>
+        <w:numPr>
+          <w:ilvl w:val="1"/>
+          <w:numId w:val="3"/>
+        </w:numPr>
+      </w:pPr>
+      <w:r>
+        <w:t xml:space="preserve">Will always bee seen as </w:t>
+      </w:r>
+      <w:r>
+        <w:rPr>
+          <w:b/>
+          <w:bCs/>
+        </w:rPr>
+        <w:t>NEW PROPS ON EACH RE-RENDER</w:t>
+      </w:r>
+    </w:p>
+    <w:p>
+      <w:pPr>
+        <w:pStyle w:val="ListParagraph"/>
+        <w:numPr>
+          <w:ilvl w:val="0"/>
+          <w:numId w:val="3"/>
+        </w:numPr>
+      </w:pPr>
+      <w:r>
+        <w:t xml:space="preserve">This means that PROPS will be different in each Re-render, so </w:t>
+      </w:r>
+      <w:r>
+        <w:rPr>
+          <w:b/>
+          <w:bCs/>
+        </w:rPr>
+        <w:t>MEMO will not work</w:t>
+      </w:r>
+    </w:p>
+    <w:p/>
+    <w:p>
+      <w:pPr>
+        <w:rPr>
+          <w:b/>
+          <w:bCs/>
+        </w:rPr>
+      </w:pPr>
+      <w:r>
+        <w:rPr>
+          <w:b/>
+          <w:bCs/>
+        </w:rPr>
+        <w:t>useMemo to the rescue</w:t>
+      </w:r>
+    </w:p>
+    <w:p>
+      <w:pPr>
+        <w:pStyle w:val="ListParagraph"/>
+        <w:numPr>
+          <w:ilvl w:val="0"/>
+          <w:numId w:val="3"/>
+        </w:numPr>
+        <w:rPr>
+          <w:b/>
+          <w:bCs/>
+        </w:rPr>
+      </w:pPr>
+      <w:r>
+        <w:t xml:space="preserve">We use </w:t>
+      </w:r>
+      <w:r>
+        <w:rPr>
+          <w:b/>
+          <w:bCs/>
+        </w:rPr>
+        <w:t xml:space="preserve">useMemo </w:t>
+      </w:r>
+      <w:r>
+        <w:rPr>
+          <w:b/>
+          <w:bCs/>
+        </w:rPr>
+        <w:sym w:font="Wingdings" w:char="F0E8"/>
+      </w:r>
+      <w:r>
+        <w:rPr>
+          <w:b/>
+          <w:bCs/>
+        </w:rPr>
+        <w:t xml:space="preserve"> </w:t>
+      </w:r>
+      <w:r>
+        <w:t>the momoize values</w:t>
+      </w:r>
+    </w:p>
+    <w:p>
+      <w:pPr>
+        <w:pStyle w:val="ListParagraph"/>
+        <w:numPr>
+          <w:ilvl w:val="0"/>
+          <w:numId w:val="3"/>
+        </w:numPr>
+        <w:rPr>
+          <w:b/>
+          <w:bCs/>
+        </w:rPr>
+      </w:pPr>
+      <w:r>
+        <w:t xml:space="preserve">We use </w:t>
+      </w:r>
+      <w:r>
+        <w:rPr>
+          <w:b/>
+          <w:bCs/>
+        </w:rPr>
+        <w:t xml:space="preserve">useCallback </w:t>
+      </w:r>
+      <w:r>
+        <w:rPr>
+          <w:b/>
+          <w:bCs/>
+        </w:rPr>
+        <w:sym w:font="Wingdings" w:char="F0E8"/>
+      </w:r>
+      <w:r>
+        <w:rPr>
+          <w:b/>
+          <w:bCs/>
+        </w:rPr>
+        <w:t xml:space="preserve"> </w:t>
+      </w:r>
+      <w:r>
+        <w:t>to memoize functions</w:t>
+      </w:r>
+    </w:p>
+    <w:p>
+      <w:pPr>
+        <w:pStyle w:val="ListParagraph"/>
+        <w:numPr>
+          <w:ilvl w:val="0"/>
+          <w:numId w:val="3"/>
+        </w:numPr>
+        <w:rPr>
+          <w:b/>
+          <w:bCs/>
+        </w:rPr>
+      </w:pPr>
+      <w:r>
+        <w:t>Values passed into useMemo and useCallback will be stored in memory (‘cached’)</w:t>
+      </w:r>
+    </w:p>
+    <w:p>
+      <w:pPr>
+        <w:pStyle w:val="ListParagraph"/>
+        <w:numPr>
+          <w:ilvl w:val="1"/>
+          <w:numId w:val="3"/>
+        </w:numPr>
+        <w:rPr>
+          <w:b/>
+          <w:bCs/>
+        </w:rPr>
+      </w:pPr>
+      <w:r>
+        <w:t>As long as the dependencies (‘inputs’) are the same</w:t>
+      </w:r>
+    </w:p>
+    <w:p>
+      <w:pPr>
+        <w:pStyle w:val="Heading2"/>
+      </w:pPr>
+      <w:r>
+        <w:t>useMemo structure</w:t>
+      </w:r>
+    </w:p>
+    <w:p>
+      <w:pPr>
+        <w:pStyle w:val="ListParagraph"/>
+        <w:numPr>
+          <w:ilvl w:val="0"/>
+          <w:numId w:val="3"/>
+        </w:numPr>
+      </w:pPr>
+      <w:r>
+        <w:t>useMemo(()=&gt;{</w:t>
+      </w:r>
+      <w:r>
+        <w:t xml:space="preserve"> callback function </w:t>
+      </w:r>
+      <w:r>
+        <w:t>},[</w:t>
+      </w:r>
+      <w:r>
+        <w:t xml:space="preserve"> dependency array </w:t>
+      </w:r>
+      <w:r>
+        <w:t>])</w:t>
+      </w:r>
+    </w:p>
+    <w:p>
+      <w:pPr>
+        <w:pStyle w:val="ListParagraph"/>
+        <w:numPr>
+          <w:ilvl w:val="1"/>
+          <w:numId w:val="3"/>
+        </w:numPr>
+      </w:pPr>
+      <w:r>
+        <w:t>what should be calculated the 1</w:t>
+      </w:r>
+      <w:r>
+        <w:rPr>
+          <w:vertAlign w:val="superscript"/>
+        </w:rPr>
+        <w:t>st</w:t>
+      </w:r>
+      <w:r>
+        <w:t xml:space="preserve"> time this runs and stored into the memo</w:t>
+      </w:r>
+    </w:p>
+    <w:p>
+      <w:pPr>
+        <w:pStyle w:val="ListParagraph"/>
+        <w:numPr>
+          <w:ilvl w:val="1"/>
+          <w:numId w:val="3"/>
+        </w:numPr>
+      </w:pPr>
+      <w:r>
+        <w:t xml:space="preserve">dependency array </w:t>
+      </w:r>
+      <w:r>
+        <w:sym w:font="Wingdings" w:char="F0E8"/>
+      </w:r>
+      <w:r>
+        <w:t xml:space="preserve"> determines when the callback function needs to be recalled</w:t>
+      </w:r>
+    </w:p>
+    <w:p>
+      <w:r>
+        <w:drawing>
+          <wp:inline distT="0" distB="0" distL="0" distR="0" wp14:anchorId="01B250BA" wp14:editId="7792E213">
+            <wp:extent cx="5687219" cy="876422"/>
+            <wp:effectExtent l="0" t="0" r="8890" b="0"/>
+            <wp:docPr id="793254121" name="Picture 1" descr="A computer screen shot of a computer screen&#10;&#10;Description automatically generated"/>
+            <wp:cNvGraphicFramePr>
+              <a:graphicFrameLocks xmlns:a="http://schemas.openxmlformats.org/drawingml/2006/main" noChangeAspect="1"/>
+            </wp:cNvGraphicFramePr>
+            <a:graphic xmlns:a="http://schemas.openxmlformats.org/drawingml/2006/main">
+              <a:graphicData uri="http://schemas.openxmlformats.org/drawingml/2006/picture">
+                <pic:pic xmlns:pic="http://schemas.openxmlformats.org/drawingml/2006/picture">
+                  <pic:nvPicPr>
+                    <pic:cNvPr id="793254121" name="Picture 1" descr="A computer screen shot of a computer screen&#10;&#10;Description automatically generated"/>
+                    <pic:cNvPicPr/>
+                  </pic:nvPicPr>
+                  <pic:blipFill>
+                    <a:blip r:embed="rId13"/>
+                    <a:stretch>
+                      <a:fillRect/>
+                    </a:stretch>
+                  </pic:blipFill>
+                  <pic:spPr>
+                    <a:xfrm>
+                      <a:off x="0" y="0"/>
+                      <a:ext cx="5687219" cy="876422"/>
+                    </a:xfrm>
+                    <a:prstGeom prst="rect">
+                      <a:avLst/>
+                    </a:prstGeom>
+                  </pic:spPr>
+                </pic:pic>
+              </a:graphicData>
+            </a:graphic>
+          </wp:inline>
+        </w:drawing>
+      </w:r>
+    </w:p>
+    <w:p>
+      <w:pPr>
+        <w:rPr>
+          <w:b/>
+          <w:bCs/>
+        </w:rPr>
+      </w:pPr>
+    </w:p>
+    <w:p>
+      <w:pPr>
+        <w:pStyle w:val="Heading1"/>
+      </w:pPr>
+      <w:r>
+        <w:t>useCallback</w:t>
+      </w:r>
+    </w:p>
+    <w:p>
+      <w:pPr>
+        <w:pStyle w:val="ListParagraph"/>
+        <w:numPr>
+          <w:ilvl w:val="0"/>
+          <w:numId w:val="3"/>
+        </w:numPr>
+      </w:pPr>
+      <w:r>
+        <w:t>memoize functions</w:t>
+      </w:r>
+    </w:p>
+    <w:p>
+      <w:pPr>
+        <w:pStyle w:val="ListParagraph"/>
+        <w:numPr>
+          <w:ilvl w:val="0"/>
+          <w:numId w:val="3"/>
+        </w:numPr>
+      </w:pPr>
+      <w:r>
+        <w:lastRenderedPageBreak/>
+        <w:drawing>
+          <wp:inline distT="0" distB="0" distL="0" distR="0" wp14:anchorId="47CC2E37" wp14:editId="7F15D23D">
+            <wp:extent cx="5715798" cy="609685"/>
+            <wp:effectExtent l="0" t="0" r="0" b="0"/>
+            <wp:docPr id="560901716" name="Picture 1"/>
+            <wp:cNvGraphicFramePr>
+              <a:graphicFrameLocks xmlns:a="http://schemas.openxmlformats.org/drawingml/2006/main" noChangeAspect="1"/>
+            </wp:cNvGraphicFramePr>
+            <a:graphic xmlns:a="http://schemas.openxmlformats.org/drawingml/2006/main">
+              <a:graphicData uri="http://schemas.openxmlformats.org/drawingml/2006/picture">
+                <pic:pic xmlns:pic="http://schemas.openxmlformats.org/drawingml/2006/picture">
+                  <pic:nvPicPr>
+                    <pic:cNvPr id="560901716" name=""/>
+                    <pic:cNvPicPr/>
+                  </pic:nvPicPr>
+                  <pic:blipFill>
+                    <a:blip r:embed="rId14"/>
+                    <a:stretch>
+                      <a:fillRect/>
+                    </a:stretch>
+                  </pic:blipFill>
+                  <pic:spPr>
+                    <a:xfrm>
+                      <a:off x="0" y="0"/>
+                      <a:ext cx="5715798" cy="609685"/>
+                    </a:xfrm>
+                    <a:prstGeom prst="rect">
+                      <a:avLst/>
+                    </a:prstGeom>
+                  </pic:spPr>
+                </pic:pic>
+              </a:graphicData>
+            </a:graphic>
+          </wp:inline>
+        </w:drawing>
+      </w:r>
+    </w:p>
+    <w:p/>
+    <w:p>
+      <w:pPr>
+        <w:pStyle w:val="Heading1"/>
+      </w:pPr>
+      <w:r>
+        <w:t>Context Re-Render Optimization</w:t>
+      </w:r>
+    </w:p>
+    <w:p/>
+    <w:p>
+      <w:pPr>
+        <w:pStyle w:val="Heading2"/>
+      </w:pPr>
+      <w:r>
+        <w:t>3 things to check before Context Optimization</w:t>
+      </w:r>
+    </w:p>
+    <w:p>
+      <w:pPr>
+        <w:pStyle w:val="ListParagraph"/>
+        <w:numPr>
+          <w:ilvl w:val="0"/>
+          <w:numId w:val="3"/>
+        </w:numPr>
+      </w:pPr>
+      <w:r>
+        <w:t>Constant change of state in context</w:t>
+      </w:r>
+    </w:p>
+    <w:p>
+      <w:pPr>
+        <w:pStyle w:val="ListParagraph"/>
+        <w:numPr>
+          <w:ilvl w:val="0"/>
+          <w:numId w:val="3"/>
+        </w:numPr>
+      </w:pPr>
+      <w:r>
+        <w:t>Context has many consumers</w:t>
+      </w:r>
+    </w:p>
+    <w:p>
+      <w:pPr>
+        <w:pStyle w:val="ListParagraph"/>
+        <w:numPr>
+          <w:ilvl w:val="0"/>
+          <w:numId w:val="3"/>
+        </w:numPr>
+      </w:pPr>
+      <w:r>
+        <w:t>App is slow and laggy</w:t>
+      </w:r>
+    </w:p>
+    <w:p>
+      <w:pPr>
+        <w:pStyle w:val="Heading3"/>
+      </w:pPr>
+      <w:r>
+        <w:t>Only if all of THESE ARE TRUE</w:t>
+      </w:r>
+      <w:r>
+        <w:t>, we optimize the Context</w:t>
+      </w:r>
+    </w:p>
+    <w:p/>
+    <w:p>
+      <w:pPr>
+        <w:pStyle w:val="Heading3"/>
+      </w:pPr>
+      <w:r>
+        <w:t>Optimization</w:t>
+      </w:r>
+    </w:p>
+    <w:p>
+      <w:pPr>
+        <w:pStyle w:val="ListParagraph"/>
+        <w:numPr>
+          <w:ilvl w:val="0"/>
+          <w:numId w:val="3"/>
+        </w:numPr>
+      </w:pPr>
+      <w:r>
+        <w:t xml:space="preserve">Pass Consumers as </w:t>
+      </w:r>
+      <w:r>
+        <w:rPr>
+          <w:b/>
+          <w:bCs/>
+        </w:rPr>
+        <w:t xml:space="preserve">children </w:t>
+      </w:r>
+      <w:r>
+        <w:t xml:space="preserve"> to the Context</w:t>
+      </w:r>
+    </w:p>
+    <w:p>
+      <w:pPr>
+        <w:pStyle w:val="ListParagraph"/>
+        <w:numPr>
+          <w:ilvl w:val="0"/>
+          <w:numId w:val="3"/>
+        </w:numPr>
+      </w:pPr>
+      <w:r>
+        <w:drawing>
+          <wp:inline distT="0" distB="0" distL="0" distR="0" wp14:anchorId="00FD8257" wp14:editId="3B809086">
+            <wp:extent cx="3872285" cy="2947653"/>
+            <wp:effectExtent l="0" t="0" r="0" b="5715"/>
+            <wp:docPr id="890139666" name="Picture 1" descr="A screen shot of a computer screen&#10;&#10;Description automatically generated"/>
+            <wp:cNvGraphicFramePr>
+              <a:graphicFrameLocks xmlns:a="http://schemas.openxmlformats.org/drawingml/2006/main" noChangeAspect="1"/>
+            </wp:cNvGraphicFramePr>
+            <a:graphic xmlns:a="http://schemas.openxmlformats.org/drawingml/2006/main">
+              <a:graphicData uri="http://schemas.openxmlformats.org/drawingml/2006/picture">
+                <pic:pic xmlns:pic="http://schemas.openxmlformats.org/drawingml/2006/picture">
+                  <pic:nvPicPr>
+                    <pic:cNvPr id="890139666" name="Picture 1" descr="A screen shot of a computer screen&#10;&#10;Description automatically generated"/>
+                    <pic:cNvPicPr/>
+                  </pic:nvPicPr>
+                  <pic:blipFill>
+                    <a:blip r:embed="rId15"/>
+                    <a:stretch>
+                      <a:fillRect/>
+                    </a:stretch>
+                  </pic:blipFill>
+                  <pic:spPr>
+                    <a:xfrm>
+                      <a:off x="0" y="0"/>
+                      <a:ext cx="3874666" cy="2949465"/>
+                    </a:xfrm>
+                    <a:prstGeom prst="rect">
+                      <a:avLst/>
+                    </a:prstGeom>
+                  </pic:spPr>
+                </pic:pic>
+              </a:graphicData>
+            </a:graphic>
+          </wp:inline>
+        </w:drawing>
+      </w:r>
+    </w:p>
+    <w:p/>
+    <w:p/>
+    <w:p/>
+    <w:p/>
+    <w:p/>
+    <w:p>
+      <w:pPr>
+        <w:pStyle w:val="ListParagraph"/>
+        <w:numPr>
+          <w:ilvl w:val="0"/>
+          <w:numId w:val="3"/>
+        </w:numPr>
+      </w:pPr>
+      <w:r>
+        <w:lastRenderedPageBreak/>
+        <w:t xml:space="preserve">Memoize the value of the context Provider by using </w:t>
+      </w:r>
+      <w:r>
+        <w:rPr>
+          <w:b/>
+          <w:bCs/>
+        </w:rPr>
+        <w:t>useMemo</w:t>
+      </w:r>
+      <w:r>
+        <w:rPr>
+          <w:b/>
+          <w:bCs/>
+        </w:rPr>
+        <w:t xml:space="preserve"> inside the Context</w:t>
+      </w:r>
+    </w:p>
+    <w:p>
+      <w:r>
+        <w:drawing>
+          <wp:inline distT="0" distB="0" distL="0" distR="0" wp14:anchorId="1CC8D12D" wp14:editId="19EF0C72">
+            <wp:extent cx="4333461" cy="3576157"/>
+            <wp:effectExtent l="0" t="0" r="0" b="5715"/>
+            <wp:docPr id="1599175684" name="Picture 1" descr="A screen shot of a computer program&#10;&#10;Description automatically generated"/>
+            <wp:cNvGraphicFramePr>
+              <a:graphicFrameLocks xmlns:a="http://schemas.openxmlformats.org/drawingml/2006/main" noChangeAspect="1"/>
+            </wp:cNvGraphicFramePr>
+            <a:graphic xmlns:a="http://schemas.openxmlformats.org/drawingml/2006/main">
+              <a:graphicData uri="http://schemas.openxmlformats.org/drawingml/2006/picture">
+                <pic:pic xmlns:pic="http://schemas.openxmlformats.org/drawingml/2006/picture">
+                  <pic:nvPicPr>
+                    <pic:cNvPr id="1599175684" name="Picture 1" descr="A screen shot of a computer program&#10;&#10;Description automatically generated"/>
+                    <pic:cNvPicPr/>
+                  </pic:nvPicPr>
+                  <pic:blipFill>
+                    <a:blip r:embed="rId16"/>
+                    <a:stretch>
+                      <a:fillRect/>
+                    </a:stretch>
+                  </pic:blipFill>
+                  <pic:spPr>
+                    <a:xfrm>
+                      <a:off x="0" y="0"/>
+                      <a:ext cx="4336936" cy="3579024"/>
+                    </a:xfrm>
+                    <a:prstGeom prst="rect">
+                      <a:avLst/>
+                    </a:prstGeom>
+                  </pic:spPr>
+                </pic:pic>
+              </a:graphicData>
+            </a:graphic>
+          </wp:inline>
+        </w:drawing>
+      </w:r>
+    </w:p>
+    <w:p/>
+    <w:p>
+      <w:pPr>
+        <w:pStyle w:val="Heading1"/>
+      </w:pPr>
+      <w:r>
+        <w:t>WorldWise App Optimization</w:t>
+      </w:r>
+    </w:p>
+    <w:p>
+      <w:pPr>
+        <w:pStyle w:val="ListParagraph"/>
+        <w:numPr>
+          <w:ilvl w:val="0"/>
+          <w:numId w:val="3"/>
+        </w:numPr>
+      </w:pPr>
+      <w:r>
+        <w:t xml:space="preserve">We walk through the ENTIRE App to find </w:t>
+      </w:r>
+      <w:r>
+        <w:rPr>
+          <w:b/>
+          <w:bCs/>
+        </w:rPr>
+        <w:t>PERFORMANCE BOTTLENECKS</w:t>
+      </w:r>
+    </w:p>
+    <w:p>
+      <w:pPr>
+        <w:pStyle w:val="ListParagraph"/>
+        <w:numPr>
+          <w:ilvl w:val="1"/>
+          <w:numId w:val="3"/>
+        </w:numPr>
+      </w:pPr>
+      <w:r>
+        <w:t xml:space="preserve">Using the </w:t>
+      </w:r>
+      <w:r>
+        <w:rPr>
+          <w:b/>
+          <w:bCs/>
+        </w:rPr>
+        <w:t>Profiler tool</w:t>
+      </w:r>
+    </w:p>
+    <w:p>
+      <w:pPr>
+        <w:pStyle w:val="ListParagraph"/>
+        <w:numPr>
+          <w:ilvl w:val="0"/>
+          <w:numId w:val="3"/>
+        </w:numPr>
+      </w:pPr>
+      <w:r>
+        <w:t xml:space="preserve">To </w:t>
+      </w:r>
+      <w:r>
+        <w:rPr>
+          <w:b/>
+          <w:bCs/>
+        </w:rPr>
+        <w:t xml:space="preserve">Identify </w:t>
+      </w:r>
+      <w:r>
+        <w:t xml:space="preserve">really bad performing components, we use the </w:t>
+      </w:r>
+      <w:r>
+        <w:rPr>
+          <w:b/>
+          <w:bCs/>
+        </w:rPr>
+        <w:t>Ranked tab</w:t>
+      </w:r>
+    </w:p>
+    <w:p>
+      <w:r>
+        <w:drawing>
+          <wp:inline distT="0" distB="0" distL="0" distR="0" wp14:anchorId="24B339CC" wp14:editId="089F1943">
+            <wp:extent cx="5943600" cy="1646555"/>
+            <wp:effectExtent l="0" t="0" r="0" b="0"/>
+            <wp:docPr id="1716747794" name="Picture 1" descr="A screenshot of a computer&#10;&#10;Description automatically generated"/>
+            <wp:cNvGraphicFramePr>
+              <a:graphicFrameLocks xmlns:a="http://schemas.openxmlformats.org/drawingml/2006/main" noChangeAspect="1"/>
+            </wp:cNvGraphicFramePr>
+            <a:graphic xmlns:a="http://schemas.openxmlformats.org/drawingml/2006/main">
+              <a:graphicData uri="http://schemas.openxmlformats.org/drawingml/2006/picture">
+                <pic:pic xmlns:pic="http://schemas.openxmlformats.org/drawingml/2006/picture">
+                  <pic:nvPicPr>
+                    <pic:cNvPr id="1716747794" name="Picture 1" descr="A screenshot of a computer&#10;&#10;Description automatically generated"/>
+                    <pic:cNvPicPr/>
+                  </pic:nvPicPr>
+                  <pic:blipFill>
+                    <a:blip r:embed="rId17"/>
+                    <a:stretch>
+                      <a:fillRect/>
+                    </a:stretch>
+                  </pic:blipFill>
+                  <pic:spPr>
+                    <a:xfrm>
+                      <a:off x="0" y="0"/>
+                      <a:ext cx="5943600" cy="1646555"/>
+                    </a:xfrm>
+                    <a:prstGeom prst="rect">
+                      <a:avLst/>
+                    </a:prstGeom>
+                  </pic:spPr>
+                </pic:pic>
+              </a:graphicData>
+            </a:graphic>
+          </wp:inline>
+        </w:drawing>
+      </w:r>
+    </w:p>
+    <w:p>
+      <w:pPr>
+        <w:pStyle w:val="ListParagraph"/>
+        <w:numPr>
+          <w:ilvl w:val="0"/>
+          <w:numId w:val="3"/>
+        </w:numPr>
+      </w:pPr>
+      <w:r>
+        <w:t xml:space="preserve">We can see that the Component that took the longest time is the </w:t>
+      </w:r>
+      <w:r>
+        <w:rPr>
+          <w:b/>
+          <w:bCs/>
+        </w:rPr>
+        <w:t>Routes</w:t>
+      </w:r>
+    </w:p>
+    <w:p>
+      <w:pPr>
+        <w:pStyle w:val="ListParagraph"/>
+        <w:numPr>
+          <w:ilvl w:val="0"/>
+          <w:numId w:val="3"/>
+        </w:numPr>
+      </w:pPr>
+      <w:r>
+        <w:t>We cycle through all Renders to find slow components</w:t>
+      </w:r>
+    </w:p>
+    <w:p>
+      <w:pPr>
+        <w:pStyle w:val="ListParagraph"/>
+        <w:numPr>
+          <w:ilvl w:val="0"/>
+          <w:numId w:val="3"/>
+        </w:numPr>
+      </w:pPr>
+      <w:r>
+        <w:drawing>
+          <wp:inline distT="0" distB="0" distL="0" distR="0" wp14:anchorId="15912AED" wp14:editId="57341957">
+            <wp:extent cx="5375081" cy="465726"/>
+            <wp:effectExtent l="0" t="0" r="0" b="0"/>
+            <wp:docPr id="1094039052" name="Picture 1"/>
+            <wp:cNvGraphicFramePr>
+              <a:graphicFrameLocks xmlns:a="http://schemas.openxmlformats.org/drawingml/2006/main" noChangeAspect="1"/>
+            </wp:cNvGraphicFramePr>
+            <a:graphic xmlns:a="http://schemas.openxmlformats.org/drawingml/2006/main">
+              <a:graphicData uri="http://schemas.openxmlformats.org/drawingml/2006/picture">
+                <pic:pic xmlns:pic="http://schemas.openxmlformats.org/drawingml/2006/picture">
+                  <pic:nvPicPr>
+                    <pic:cNvPr id="1094039052" name=""/>
+                    <pic:cNvPicPr/>
+                  </pic:nvPicPr>
+                  <pic:blipFill>
+                    <a:blip r:embed="rId18"/>
+                    <a:stretch>
+                      <a:fillRect/>
+                    </a:stretch>
+                  </pic:blipFill>
+                  <pic:spPr>
+                    <a:xfrm>
+                      <a:off x="0" y="0"/>
+                      <a:ext cx="5418698" cy="469505"/>
+                    </a:xfrm>
+                    <a:prstGeom prst="rect">
+                      <a:avLst/>
+                    </a:prstGeom>
+                  </pic:spPr>
+                </pic:pic>
+              </a:graphicData>
+            </a:graphic>
+          </wp:inline>
+        </w:drawing>
+      </w:r>
+    </w:p>
+    <w:p>
+      <w:pPr>
+        <w:pStyle w:val="Heading3"/>
+      </w:pPr>
+      <w:r>
+        <w:lastRenderedPageBreak/>
+        <w:t>Using the Profiler, we can see that there are NONE slow components</w:t>
+      </w:r>
+    </w:p>
+    <w:p/>
+    <w:p/>
+    <w:p>
+      <w:pPr>
+        <w:pStyle w:val="Heading1"/>
+      </w:pPr>
+      <w:r>
+        <w:t>Optimizing Bundle Size</w:t>
+      </w:r>
+    </w:p>
+    <w:p>
+      <w:pPr>
+        <w:pStyle w:val="Heading2"/>
+      </w:pPr>
+      <w:r>
+        <w:t>What is a Bundle?</w:t>
+      </w:r>
+    </w:p>
+    <w:p>
+      <w:pPr>
+        <w:pStyle w:val="ListParagraph"/>
+        <w:numPr>
+          <w:ilvl w:val="0"/>
+          <w:numId w:val="3"/>
+        </w:numPr>
+      </w:pPr>
+      <w:r>
+        <w:t>When the use navigates to our app, they visit a website that is hosted on a server</w:t>
+      </w:r>
+    </w:p>
+    <w:p>
+      <w:pPr>
+        <w:pStyle w:val="ListParagraph"/>
+        <w:numPr>
+          <w:ilvl w:val="0"/>
+          <w:numId w:val="3"/>
+        </w:numPr>
+      </w:pPr>
+      <w:r>
+        <w:t xml:space="preserve">The server sends a HUGE JS file that contains the entire code </w:t>
+      </w:r>
+    </w:p>
+    <w:p>
+      <w:pPr>
+        <w:pStyle w:val="ListParagraph"/>
+        <w:numPr>
+          <w:ilvl w:val="1"/>
+          <w:numId w:val="3"/>
+        </w:numPr>
+      </w:pPr>
+      <w:r>
+        <w:t xml:space="preserve">This is the </w:t>
+      </w:r>
+      <w:r>
+        <w:rPr>
+          <w:b/>
+          <w:bCs/>
+        </w:rPr>
+        <w:t>BUNDLE</w:t>
+      </w:r>
+    </w:p>
+    <w:p>
+      <w:pPr>
+        <w:pStyle w:val="ListParagraph"/>
+        <w:numPr>
+          <w:ilvl w:val="0"/>
+          <w:numId w:val="3"/>
+        </w:numPr>
+      </w:pPr>
+      <w:r>
+        <w:rPr>
+          <w:b/>
+          <w:bCs/>
+        </w:rPr>
+        <w:t>Bundle Size</w:t>
+      </w:r>
+    </w:p>
+    <w:p>
+      <w:pPr>
+        <w:pStyle w:val="ListParagraph"/>
+        <w:numPr>
+          <w:ilvl w:val="1"/>
+          <w:numId w:val="3"/>
+        </w:numPr>
+      </w:pPr>
+      <w:r>
+        <w:t xml:space="preserve">The amount of the code and the size of the file that the user needs to download to </w:t>
+      </w:r>
+      <w:r>
+        <w:rPr>
+          <w:b/>
+          <w:bCs/>
+        </w:rPr>
+        <w:t xml:space="preserve">start </w:t>
+      </w:r>
+      <w:r>
+        <w:t xml:space="preserve"> the application</w:t>
+      </w:r>
+    </w:p>
+    <w:p>
+      <w:pPr>
+        <w:pStyle w:val="Heading2"/>
+      </w:pPr>
+      <w:r>
+        <w:t xml:space="preserve">Code Splitting </w:t>
+      </w:r>
+      <w:r>
+        <w:sym w:font="Wingdings" w:char="F0E8"/>
+      </w:r>
+      <w:r>
+        <w:t xml:space="preserve"> Lazy Loading</w:t>
+      </w:r>
+    </w:p>
+    <w:p>
+      <w:pPr>
+        <w:pStyle w:val="ListParagraph"/>
+        <w:numPr>
+          <w:ilvl w:val="0"/>
+          <w:numId w:val="3"/>
+        </w:numPr>
+      </w:pPr>
+      <w:r>
+        <w:t xml:space="preserve">The most used technique </w:t>
+      </w:r>
+    </w:p>
+    <w:p>
+      <w:pPr>
+        <w:pStyle w:val="ListParagraph"/>
+        <w:numPr>
+          <w:ilvl w:val="0"/>
+          <w:numId w:val="3"/>
+        </w:numPr>
+      </w:pPr>
+      <w:r>
+        <w:t xml:space="preserve">To split the code at the </w:t>
+      </w:r>
+      <w:r>
+        <w:rPr>
+          <w:b/>
+          <w:bCs/>
+        </w:rPr>
+        <w:t>Routes</w:t>
+      </w:r>
+      <w:r>
+        <w:t xml:space="preserve"> level</w:t>
+      </w:r>
+      <w:r>
+        <w:t xml:space="preserve"> (pages)</w:t>
+      </w:r>
+    </w:p>
+    <w:p>
+      <w:pPr>
+        <w:pStyle w:val="Heading3"/>
+      </w:pPr>
+      <w:r>
+        <w:t>Steps</w:t>
+      </w:r>
+    </w:p>
+    <w:p>
+      <w:pPr>
+        <w:pStyle w:val="ListParagraph"/>
+        <w:numPr>
+          <w:ilvl w:val="0"/>
+          <w:numId w:val="6"/>
+        </w:numPr>
+      </w:pPr>
+      <w:r>
+        <w:t>Identify the pages</w:t>
+      </w:r>
+    </w:p>
+    <w:p>
+      <w:pPr>
+        <w:pStyle w:val="ListParagraph"/>
+        <w:numPr>
+          <w:ilvl w:val="1"/>
+          <w:numId w:val="6"/>
+        </w:numPr>
+      </w:pPr>
+      <w:r>
+        <w:t>Product, pricing, Login, AppLayou</w:t>
+      </w:r>
+      <w:r>
+        <w:t>t, Page not Found</w:t>
+      </w:r>
+    </w:p>
+    <w:p>
+      <w:pPr>
+        <w:pStyle w:val="ListParagraph"/>
+        <w:numPr>
+          <w:ilvl w:val="0"/>
+          <w:numId w:val="6"/>
+        </w:numPr>
+      </w:pPr>
+      <w:r>
+        <w:t xml:space="preserve">Use </w:t>
+      </w:r>
+      <w:r>
+        <w:t>R</w:t>
+      </w:r>
+      <w:r>
+        <w:t xml:space="preserve">eact </w:t>
+      </w:r>
+      <w:r>
+        <w:rPr>
+          <w:b/>
+          <w:bCs/>
+        </w:rPr>
+        <w:t>lazy functionality</w:t>
+      </w:r>
+    </w:p>
+    <w:p>
+      <w:pPr>
+        <w:pStyle w:val="ListParagraph"/>
+        <w:numPr>
+          <w:ilvl w:val="1"/>
+          <w:numId w:val="6"/>
+        </w:numPr>
+      </w:pPr>
+      <w:r>
+        <w:t>Const Homepage = lazy(()=&gt;import(‘./pages/homepage’))</w:t>
+      </w:r>
+    </w:p>
+    <w:p>
+      <w:pPr>
+        <w:pStyle w:val="ListParagraph"/>
+        <w:numPr>
+          <w:ilvl w:val="1"/>
+          <w:numId w:val="6"/>
+        </w:numPr>
+      </w:pPr>
+      <w:r>
+        <w:drawing>
+          <wp:inline distT="0" distB="0" distL="0" distR="0" wp14:anchorId="3D6CECC4" wp14:editId="6DEDB9B8">
+            <wp:extent cx="4583927" cy="1180753"/>
+            <wp:effectExtent l="0" t="0" r="7620" b="635"/>
+            <wp:docPr id="2069968919" name="Picture 1" descr="A screen shot of a computer code&#10;&#10;Description automatically generated"/>
+            <wp:cNvGraphicFramePr>
+              <a:graphicFrameLocks xmlns:a="http://schemas.openxmlformats.org/drawingml/2006/main" noChangeAspect="1"/>
+            </wp:cNvGraphicFramePr>
+            <a:graphic xmlns:a="http://schemas.openxmlformats.org/drawingml/2006/main">
+              <a:graphicData uri="http://schemas.openxmlformats.org/drawingml/2006/picture">
+                <pic:pic xmlns:pic="http://schemas.openxmlformats.org/drawingml/2006/picture">
+                  <pic:nvPicPr>
+                    <pic:cNvPr id="2069968919" name="Picture 1" descr="A screen shot of a computer code&#10;&#10;Description automatically generated"/>
+                    <pic:cNvPicPr/>
+                  </pic:nvPicPr>
+                  <pic:blipFill>
+                    <a:blip r:embed="rId19"/>
+                    <a:stretch>
+                      <a:fillRect/>
+                    </a:stretch>
+                  </pic:blipFill>
+                  <pic:spPr>
+                    <a:xfrm>
+                      <a:off x="0" y="0"/>
+                      <a:ext cx="4634237" cy="1193712"/>
+                    </a:xfrm>
+                    <a:prstGeom prst="rect">
+                      <a:avLst/>
+                    </a:prstGeom>
+                  </pic:spPr>
+                </pic:pic>
+              </a:graphicData>
+            </a:graphic>
+          </wp:inline>
+        </w:drawing>
+      </w:r>
+    </w:p>
+    <w:p>
+      <w:pPr>
+        <w:pStyle w:val="ListParagraph"/>
+        <w:numPr>
+          <w:ilvl w:val="0"/>
+          <w:numId w:val="6"/>
+        </w:numPr>
+      </w:pPr>
+      <w:r>
+        <w:t xml:space="preserve">We use </w:t>
+      </w:r>
+      <w:r>
+        <w:rPr>
+          <w:b/>
+          <w:bCs/>
+        </w:rPr>
+        <w:t>Suspense API</w:t>
+      </w:r>
+    </w:p>
+    <w:p>
+      <w:pPr>
+        <w:pStyle w:val="ListParagraph"/>
+        <w:numPr>
+          <w:ilvl w:val="1"/>
+          <w:numId w:val="6"/>
+        </w:numPr>
+      </w:pPr>
+      <w:r>
+        <w:t xml:space="preserve"> Is a React functionality that allows certain components to ‘suspense’, to wait for something to happen</w:t>
+      </w:r>
+    </w:p>
+    <w:p>
+      <w:pPr>
+        <w:pStyle w:val="ListParagraph"/>
+        <w:numPr>
+          <w:ilvl w:val="1"/>
+          <w:numId w:val="6"/>
+        </w:numPr>
+      </w:pPr>
+      <w:r>
+        <w:t>These lazy components will wait until they are loaded</w:t>
+      </w:r>
+    </w:p>
+    <w:p>
+      <w:pPr>
+        <w:pStyle w:val="ListParagraph"/>
+        <w:numPr>
+          <w:ilvl w:val="1"/>
+          <w:numId w:val="6"/>
+        </w:numPr>
+      </w:pPr>
+      <w:r>
+        <w:t>We are building the ‘</w:t>
+      </w:r>
+      <w:r>
+        <w:rPr>
+          <w:b/>
+          <w:bCs/>
+        </w:rPr>
+        <w:t xml:space="preserve">Suspense’ fallback </w:t>
+      </w:r>
+      <w:r>
+        <w:t>above our Routes tree</w:t>
+      </w:r>
+    </w:p>
+    <w:p>
+      <w:r>
+        <w:drawing>
+          <wp:inline distT="0" distB="0" distL="0" distR="0" wp14:anchorId="4120FE81" wp14:editId="322108A8">
+            <wp:extent cx="4723075" cy="606218"/>
+            <wp:effectExtent l="0" t="0" r="1905" b="3810"/>
+            <wp:docPr id="1429510674" name="Picture 1" descr="A computer screen shot of a computer code&#10;&#10;Description automatically generated"/>
+            <wp:cNvGraphicFramePr>
+              <a:graphicFrameLocks xmlns:a="http://schemas.openxmlformats.org/drawingml/2006/main" noChangeAspect="1"/>
+            </wp:cNvGraphicFramePr>
+            <a:graphic xmlns:a="http://schemas.openxmlformats.org/drawingml/2006/main">
+              <a:graphicData uri="http://schemas.openxmlformats.org/drawingml/2006/picture">
+                <pic:pic xmlns:pic="http://schemas.openxmlformats.org/drawingml/2006/picture">
+                  <pic:nvPicPr>
+                    <pic:cNvPr id="1429510674" name="Picture 1" descr="A computer screen shot of a computer code&#10;&#10;Description automatically generated"/>
+                    <pic:cNvPicPr/>
+                  </pic:nvPicPr>
+                  <pic:blipFill>
+                    <a:blip r:embed="rId20"/>
+                    <a:stretch>
+                      <a:fillRect/>
+                    </a:stretch>
+                  </pic:blipFill>
+                  <pic:spPr>
+                    <a:xfrm>
+                      <a:off x="0" y="0"/>
+                      <a:ext cx="4733055" cy="607499"/>
+                    </a:xfrm>
+                    <a:prstGeom prst="rect">
+                      <a:avLst/>
+                    </a:prstGeom>
+                  </pic:spPr>
+                </pic:pic>
+              </a:graphicData>
+            </a:graphic>
+          </wp:inline>
+        </w:drawing>
+      </w:r>
+    </w:p>
+    <w:p>
+      <w:pPr>
+        <w:pStyle w:val="ListParagraph"/>
+        <w:numPr>
+          <w:ilvl w:val="1"/>
+          <w:numId w:val="6"/>
+        </w:numPr>
+      </w:pPr>
+      <w:r>
+        <w:t xml:space="preserve">With this </w:t>
+      </w:r>
+      <w:r>
+        <w:rPr>
+          <w:b/>
+          <w:bCs/>
+        </w:rPr>
+        <w:t>Suspense</w:t>
+      </w:r>
+      <w:r>
+        <w:t xml:space="preserve"> we will display the </w:t>
+      </w:r>
+      <w:r>
+        <w:rPr>
+          <w:b/>
+          <w:bCs/>
+        </w:rPr>
+        <w:t>Spinner fallback</w:t>
+      </w:r>
+      <w:r>
+        <w:t xml:space="preserve"> option until a PAGE IS LOADED</w:t>
+      </w:r>
+    </w:p>
+    <w:p>
+      <w:pPr>
+        <w:pStyle w:val="Heading1"/>
+      </w:pPr>
+      <w:r>
+        <w:lastRenderedPageBreak/>
+        <w:t>Do’s and Don’t’s for Optimization</w:t>
+      </w:r>
+    </w:p>
+    <w:p>
+      <w:pPr>
+        <w:pStyle w:val="Heading2"/>
+      </w:pPr>
+      <w:r>
+        <w:t>Do</w:t>
+      </w:r>
+    </w:p>
+    <w:p>
+      <w:pPr>
+        <w:pStyle w:val="ListParagraph"/>
+        <w:numPr>
+          <w:ilvl w:val="0"/>
+          <w:numId w:val="3"/>
+        </w:numPr>
+      </w:pPr>
+      <w:r>
+        <w:t>Find actual performance bottlenecks using the Profiler</w:t>
+      </w:r>
+    </w:p>
+    <w:p>
+      <w:pPr>
+        <w:pStyle w:val="ListParagraph"/>
+        <w:numPr>
+          <w:ilvl w:val="0"/>
+          <w:numId w:val="3"/>
+        </w:numPr>
+      </w:pPr>
+      <w:r>
+        <w:t>Find performance issues by eye ( laggy UI)</w:t>
+      </w:r>
+    </w:p>
+    <w:p>
+      <w:pPr>
+        <w:pStyle w:val="ListParagraph"/>
+        <w:numPr>
+          <w:ilvl w:val="0"/>
+          <w:numId w:val="3"/>
+        </w:numPr>
+      </w:pPr>
+      <w:r>
+        <w:t>Fix those real performance Issues</w:t>
+      </w:r>
+    </w:p>
+    <w:p>
+      <w:pPr>
+        <w:pStyle w:val="ListParagraph"/>
+        <w:numPr>
+          <w:ilvl w:val="0"/>
+          <w:numId w:val="3"/>
+        </w:numPr>
+      </w:pPr>
+      <w:r>
+        <w:t>Memoize expensive Re-renders</w:t>
+      </w:r>
+    </w:p>
+    <w:p>
+      <w:pPr>
+        <w:pStyle w:val="ListParagraph"/>
+        <w:numPr>
+          <w:ilvl w:val="0"/>
+          <w:numId w:val="3"/>
+        </w:numPr>
+      </w:pPr>
+      <w:r>
+        <w:t xml:space="preserve">Optimize Context if has lots’ of consumers </w:t>
+      </w:r>
+    </w:p>
+    <w:p>
+      <w:pPr>
+        <w:pStyle w:val="ListParagraph"/>
+        <w:numPr>
+          <w:ilvl w:val="0"/>
+          <w:numId w:val="3"/>
+        </w:numPr>
+      </w:pPr>
+      <w:r>
+        <w:t>Memoize Context Value + child components</w:t>
+      </w:r>
+    </w:p>
+    <w:p>
+      <w:pPr>
+        <w:pStyle w:val="ListParagraph"/>
+        <w:numPr>
+          <w:ilvl w:val="0"/>
+          <w:numId w:val="3"/>
+        </w:numPr>
+      </w:pPr>
+      <w:r>
+        <w:t>Divide Context into multiple contexts</w:t>
+      </w:r>
+    </w:p>
+    <w:p>
+      <w:pPr>
+        <w:pStyle w:val="ListParagraph"/>
+        <w:numPr>
+          <w:ilvl w:val="0"/>
+          <w:numId w:val="3"/>
+        </w:numPr>
+      </w:pPr>
+      <w:r>
+        <w:t>Implement code splitting + lazy loading in SPA routes</w:t>
+      </w:r>
+    </w:p>
+    <w:p>
+      <w:pPr>
+        <w:pStyle w:val="Heading2"/>
+      </w:pPr>
+      <w:r>
+        <w:t>Don’t</w:t>
+      </w:r>
+    </w:p>
+    <w:p>
+      <w:pPr>
+        <w:pStyle w:val="ListParagraph"/>
+        <w:numPr>
+          <w:ilvl w:val="0"/>
+          <w:numId w:val="3"/>
+        </w:numPr>
+      </w:pPr>
+      <w:r>
+        <w:t>Don’t Optimize Prematurely</w:t>
+      </w:r>
+    </w:p>
+    <w:p>
+      <w:pPr>
+        <w:pStyle w:val="ListParagraph"/>
+        <w:numPr>
+          <w:ilvl w:val="0"/>
+          <w:numId w:val="3"/>
+        </w:numPr>
+      </w:pPr>
+      <w:r>
+        <w:t>Don’t optimize if there is nothing to optimize</w:t>
+      </w:r>
+    </w:p>
+    <w:p>
+      <w:pPr>
+        <w:pStyle w:val="ListParagraph"/>
+        <w:numPr>
+          <w:ilvl w:val="0"/>
+          <w:numId w:val="3"/>
+        </w:numPr>
+      </w:pPr>
+      <w:r>
+        <w:t>Don’t wrap all components in memo().</w:t>
+      </w:r>
+    </w:p>
+    <w:p>
+      <w:pPr>
+        <w:pStyle w:val="ListParagraph"/>
+        <w:numPr>
+          <w:ilvl w:val="0"/>
+          <w:numId w:val="3"/>
+        </w:numPr>
+      </w:pPr>
+      <w:r>
+        <w:t>Don’t wrap all values into useMemo().</w:t>
+      </w:r>
+    </w:p>
+    <w:p>
+      <w:pPr>
+        <w:pStyle w:val="ListParagraph"/>
+        <w:numPr>
+          <w:ilvl w:val="0"/>
+          <w:numId w:val="3"/>
+        </w:numPr>
+      </w:pPr>
+      <w:r>
+        <w:t>Don’t wrap all function into useCallback().</w:t>
+      </w:r>
+    </w:p>
+    <w:p>
+      <w:pPr>
+        <w:pStyle w:val="ListParagraph"/>
+        <w:numPr>
+          <w:ilvl w:val="0"/>
+          <w:numId w:val="3"/>
+        </w:numPr>
+      </w:pPr>
+      <w:r>
+        <w:t>Don’t optimize context if it’s not slow and doesn’t have many cosumers.</w:t>
+      </w:r>
+    </w:p>
     <w:sectPr>
       <w:pgSz w:w="12240" w:h="15840"/>
       <w:pgMar w:top="1440" w:right="1440" w:bottom="1440" w:left="1440" w:header="720" w:footer="720" w:gutter="0"/>
@@ -2072,6 +3319,95 @@
     </w:lvl>
   </w:abstractNum>
   <w:abstractNum w:abstractNumId="4" w15:restartNumberingAfterBreak="0">
+    <w:nsid w:val="78291A6C"/>
+    <w:multiLevelType w:val="hybridMultilevel"/>
+    <w:tmpl w:val="3F3C31E2"/>
+    <w:lvl w:ilvl="0" w:tplc="0409000F">
+      <w:start w:val="1"/>
+      <w:numFmt w:val="decimal"/>
+      <w:lvlText w:val="%1."/>
+      <w:lvlJc w:val="left"/>
+      <w:pPr>
+        <w:ind w:left="720" w:hanging="360"/>
+      </w:pPr>
+      <w:rPr>
+        <w:rFonts w:hint="default"/>
+      </w:rPr>
+    </w:lvl>
+    <w:lvl w:ilvl="1" w:tplc="04090019">
+      <w:start w:val="1"/>
+      <w:numFmt w:val="lowerLetter"/>
+      <w:lvlText w:val="%2."/>
+      <w:lvlJc w:val="left"/>
+      <w:pPr>
+        <w:ind w:left="1440" w:hanging="360"/>
+      </w:pPr>
+    </w:lvl>
+    <w:lvl w:ilvl="2" w:tplc="0409001B" w:tentative="1">
+      <w:start w:val="1"/>
+      <w:numFmt w:val="lowerRoman"/>
+      <w:lvlText w:val="%3."/>
+      <w:lvlJc w:val="right"/>
+      <w:pPr>
+        <w:ind w:left="2160" w:hanging="180"/>
+      </w:pPr>
+    </w:lvl>
+    <w:lvl w:ilvl="3" w:tplc="0409000F" w:tentative="1">
+      <w:start w:val="1"/>
+      <w:numFmt w:val="decimal"/>
+      <w:lvlText w:val="%4."/>
+      <w:lvlJc w:val="left"/>
+      <w:pPr>
+        <w:ind w:left="2880" w:hanging="360"/>
+      </w:pPr>
+    </w:lvl>
+    <w:lvl w:ilvl="4" w:tplc="04090019" w:tentative="1">
+      <w:start w:val="1"/>
+      <w:numFmt w:val="lowerLetter"/>
+      <w:lvlText w:val="%5."/>
+      <w:lvlJc w:val="left"/>
+      <w:pPr>
+        <w:ind w:left="3600" w:hanging="360"/>
+      </w:pPr>
+    </w:lvl>
+    <w:lvl w:ilvl="5" w:tplc="0409001B" w:tentative="1">
+      <w:start w:val="1"/>
+      <w:numFmt w:val="lowerRoman"/>
+      <w:lvlText w:val="%6."/>
+      <w:lvlJc w:val="right"/>
+      <w:pPr>
+        <w:ind w:left="4320" w:hanging="180"/>
+      </w:pPr>
+    </w:lvl>
+    <w:lvl w:ilvl="6" w:tplc="0409000F" w:tentative="1">
+      <w:start w:val="1"/>
+      <w:numFmt w:val="decimal"/>
+      <w:lvlText w:val="%7."/>
+      <w:lvlJc w:val="left"/>
+      <w:pPr>
+        <w:ind w:left="5040" w:hanging="360"/>
+      </w:pPr>
+    </w:lvl>
+    <w:lvl w:ilvl="7" w:tplc="04090019" w:tentative="1">
+      <w:start w:val="1"/>
+      <w:numFmt w:val="lowerLetter"/>
+      <w:lvlText w:val="%8."/>
+      <w:lvlJc w:val="left"/>
+      <w:pPr>
+        <w:ind w:left="5760" w:hanging="360"/>
+      </w:pPr>
+    </w:lvl>
+    <w:lvl w:ilvl="8" w:tplc="0409001B" w:tentative="1">
+      <w:start w:val="1"/>
+      <w:numFmt w:val="lowerRoman"/>
+      <w:lvlText w:val="%9."/>
+      <w:lvlJc w:val="right"/>
+      <w:pPr>
+        <w:ind w:left="6480" w:hanging="180"/>
+      </w:pPr>
+    </w:lvl>
+  </w:abstractNum>
+  <w:abstractNum w:abstractNumId="5" w15:restartNumberingAfterBreak="0">
     <w:nsid w:val="7D7F45C6"/>
     <w:multiLevelType w:val="hybridMultilevel"/>
     <w:tmpl w:val="9508D8AE"/>
@@ -2173,6 +3509,9 @@
     <w:abstractNumId w:val="0"/>
   </w:num>
   <w:num w:numId="5" w16cid:durableId="1781215673">
+    <w:abstractNumId w:val="5"/>
+  </w:num>
+  <w:num w:numId="6" w16cid:durableId="1921450701">
     <w:abstractNumId w:val="4"/>
   </w:num>
 </w:numbering>
@@ -2779,6 +4118,7 @@
   <w:style w:type="character" w:default="1" w:styleId="DefaultParagraphFont">
     <w:name w:val="Default Paragraph Font"/>
     <w:uiPriority w:val="1"/>
+    <w:semiHidden/>
     <w:unhideWhenUsed/>
   </w:style>
   <w:style w:type="table" w:default="1" w:styleId="TableNormal">

</xml_diff>

<commit_message>
13. Performance Optimization - 95%
</commit_message>
<xml_diff>
--- a/13. Performance Optmization/Notes.docx
+++ b/13. Performance Optmization/Notes.docx
@@ -42,6 +42,7 @@
       <w:r>
         <w:t xml:space="preserve">We can </w:t>
       </w:r>
+      <w:proofErr w:type="spellStart"/>
       <w:r>
         <w:rPr>
           <w:b/>
@@ -49,6 +50,7 @@
         </w:rPr>
         <w:t>memoize</w:t>
       </w:r>
+      <w:proofErr w:type="spellEnd"/>
       <w:r>
         <w:t xml:space="preserve"> components with </w:t>
       </w:r>
@@ -71,16 +73,26 @@
       <w:r>
         <w:t xml:space="preserve">We can use </w:t>
       </w:r>
-      <w:r>
-        <w:rPr>
-          <w:b/>
-          <w:bCs/>
-        </w:rPr>
-        <w:t xml:space="preserve">useMemo </w:t>
+      <w:proofErr w:type="spellStart"/>
+      <w:r>
+        <w:rPr>
+          <w:b/>
+          <w:bCs/>
+        </w:rPr>
+        <w:t>useMemo</w:t>
+      </w:r>
+      <w:proofErr w:type="spellEnd"/>
+      <w:r>
+        <w:rPr>
+          <w:b/>
+          <w:bCs/>
+        </w:rPr>
+        <w:t xml:space="preserve"> </w:t>
       </w:r>
       <w:r>
         <w:t xml:space="preserve">and </w:t>
       </w:r>
+      <w:proofErr w:type="spellStart"/>
       <w:r>
         <w:rPr>
           <w:b/>
@@ -88,6 +100,7 @@
         </w:rPr>
         <w:t>useCallback</w:t>
       </w:r>
+      <w:proofErr w:type="spellEnd"/>
     </w:p>
     <w:p>
       <w:pPr>
@@ -121,6 +134,7 @@
           <w:numId w:val="3"/>
         </w:numPr>
       </w:pPr>
+      <w:proofErr w:type="spellStart"/>
       <w:r>
         <w:rPr>
           <w:b/>
@@ -128,15 +142,17 @@
         </w:rPr>
         <w:t>useMemo</w:t>
       </w:r>
-    </w:p>
-    <w:p>
-      <w:pPr>
-        <w:pStyle w:val="ListParagraph"/>
-        <w:numPr>
-          <w:ilvl w:val="0"/>
-          <w:numId w:val="3"/>
-        </w:numPr>
-      </w:pPr>
+      <w:proofErr w:type="spellEnd"/>
+    </w:p>
+    <w:p>
+      <w:pPr>
+        <w:pStyle w:val="ListParagraph"/>
+        <w:numPr>
+          <w:ilvl w:val="0"/>
+          <w:numId w:val="3"/>
+        </w:numPr>
+      </w:pPr>
+      <w:proofErr w:type="spellStart"/>
       <w:r>
         <w:rPr>
           <w:b/>
@@ -144,15 +160,17 @@
         </w:rPr>
         <w:t>useCallback</w:t>
       </w:r>
-    </w:p>
-    <w:p>
-      <w:pPr>
-        <w:pStyle w:val="ListParagraph"/>
-        <w:numPr>
-          <w:ilvl w:val="0"/>
-          <w:numId w:val="3"/>
-        </w:numPr>
-      </w:pPr>
+      <w:proofErr w:type="spellEnd"/>
+    </w:p>
+    <w:p>
+      <w:pPr>
+        <w:pStyle w:val="ListParagraph"/>
+        <w:numPr>
+          <w:ilvl w:val="0"/>
+          <w:numId w:val="3"/>
+        </w:numPr>
+      </w:pPr>
+      <w:proofErr w:type="spellStart"/>
       <w:r>
         <w:rPr>
           <w:b/>
@@ -160,6 +178,7 @@
         </w:rPr>
         <w:t>useTransition</w:t>
       </w:r>
+      <w:proofErr w:type="spellEnd"/>
     </w:p>
     <w:p>
       <w:pPr>
@@ -224,7 +243,15 @@
         <w:pStyle w:val="Heading2"/>
       </w:pPr>
       <w:r>
-        <w:t>When does a component instance re-renders?</w:t>
+        <w:t xml:space="preserve">When does a component instance </w:t>
+      </w:r>
+      <w:proofErr w:type="gramStart"/>
+      <w:r>
+        <w:t>re-renders</w:t>
+      </w:r>
+      <w:proofErr w:type="gramEnd"/>
+      <w:r>
+        <w:t>?</w:t>
       </w:r>
     </w:p>
     <w:p>
@@ -275,12 +302,27 @@
         <w:t xml:space="preserve">not </w:t>
       </w:r>
       <w:r>
-        <w:t>mean that the DOM is updatded</w:t>
-      </w:r>
-    </w:p>
-    <w:p>
-      <w:r>
-        <w:t>Re-rendering means that the component function get’s called</w:t>
+        <w:t xml:space="preserve">mean that the DOM is </w:t>
+      </w:r>
+      <w:proofErr w:type="spellStart"/>
+      <w:r>
+        <w:t>updatded</w:t>
+      </w:r>
+      <w:proofErr w:type="spellEnd"/>
+    </w:p>
+    <w:p>
+      <w:r>
+        <w:t xml:space="preserve">Re-rendering means that the component function </w:t>
+      </w:r>
+      <w:proofErr w:type="spellStart"/>
+      <w:proofErr w:type="gramStart"/>
+      <w:r>
+        <w:t>get’s</w:t>
+      </w:r>
+      <w:proofErr w:type="spellEnd"/>
+      <w:proofErr w:type="gramEnd"/>
+      <w:r>
+        <w:t xml:space="preserve"> called</w:t>
       </w:r>
     </w:p>
     <w:p>
@@ -487,8 +529,13 @@
         <w:pStyle w:val="Heading3"/>
       </w:pPr>
       <w:r>
-        <w:t>The Flamegraph</w:t>
-      </w:r>
+        <w:t xml:space="preserve">The </w:t>
+      </w:r>
+      <w:proofErr w:type="spellStart"/>
+      <w:r>
+        <w:t>Flamegraph</w:t>
+      </w:r>
+      <w:proofErr w:type="spellEnd"/>
     </w:p>
     <w:p>
       <w:pPr>
@@ -535,8 +582,13 @@
         </w:numPr>
       </w:pPr>
       <w:r>
-        <w:t>Component is not rerenderd</w:t>
-      </w:r>
+        <w:t xml:space="preserve">Component is not </w:t>
+      </w:r>
+      <w:proofErr w:type="spellStart"/>
+      <w:r>
+        <w:t>rerenderd</w:t>
+      </w:r>
+      <w:proofErr w:type="spellEnd"/>
     </w:p>
     <w:p>
       <w:pPr>
@@ -559,8 +611,13 @@
         </w:numPr>
       </w:pPr>
       <w:r>
-        <w:t>The more it took to rerender</w:t>
-      </w:r>
+        <w:t xml:space="preserve">The more it took to </w:t>
+      </w:r>
+      <w:proofErr w:type="spellStart"/>
+      <w:r>
+        <w:t>rerender</w:t>
+      </w:r>
+      <w:proofErr w:type="spellEnd"/>
     </w:p>
     <w:p>
       <w:r>
@@ -623,8 +680,13 @@
         <w:t>EXACT REASON</w:t>
       </w:r>
       <w:r>
-        <w:t xml:space="preserve"> why it rerendered</w:t>
-      </w:r>
+        <w:t xml:space="preserve"> why it </w:t>
+      </w:r>
+      <w:proofErr w:type="spellStart"/>
+      <w:r>
+        <w:t>rerendered</w:t>
+      </w:r>
+      <w:proofErr w:type="spellEnd"/>
     </w:p>
     <w:p>
       <w:pPr>
@@ -722,7 +784,23 @@
         </w:drawing>
       </w:r>
       <w:r>
-        <w:t>- we can see here that the PostProvider has rerendered, so basically all other Components inside should have rendered</w:t>
+        <w:t xml:space="preserve">- we can see here that the </w:t>
+      </w:r>
+      <w:proofErr w:type="spellStart"/>
+      <w:r>
+        <w:t>PostProvider</w:t>
+      </w:r>
+      <w:proofErr w:type="spellEnd"/>
+      <w:r>
+        <w:t xml:space="preserve"> has </w:t>
+      </w:r>
+      <w:proofErr w:type="spellStart"/>
+      <w:r>
+        <w:t>rerendered</w:t>
+      </w:r>
+      <w:proofErr w:type="spellEnd"/>
+      <w:r>
+        <w:t>, so basically all other Components inside should have rendered</w:t>
       </w:r>
     </w:p>
     <w:p>
@@ -737,8 +815,29 @@
         <w:t xml:space="preserve">CHILDRED </w:t>
       </w:r>
       <w:r>
-        <w:t>into the PostProvider, will rerender only if they are actually using</w:t>
-      </w:r>
+        <w:t xml:space="preserve">into the </w:t>
+      </w:r>
+      <w:proofErr w:type="spellStart"/>
+      <w:r>
+        <w:t>PostProvider</w:t>
+      </w:r>
+      <w:proofErr w:type="spellEnd"/>
+      <w:r>
+        <w:t xml:space="preserve">, will </w:t>
+      </w:r>
+      <w:proofErr w:type="spellStart"/>
+      <w:r>
+        <w:t>rerender</w:t>
+      </w:r>
+      <w:proofErr w:type="spellEnd"/>
+      <w:r>
+        <w:t xml:space="preserve"> only if they are </w:t>
+      </w:r>
+      <w:proofErr w:type="gramStart"/>
+      <w:r>
+        <w:t>actually using</w:t>
+      </w:r>
+      <w:proofErr w:type="gramEnd"/>
       <w:r>
         <w:t xml:space="preserve"> </w:t>
       </w:r>
@@ -781,9 +880,11 @@
         </w:rPr>
         <w:t xml:space="preserve">NOT </w:t>
       </w:r>
+      <w:proofErr w:type="spellStart"/>
       <w:r>
         <w:t>Rerender</w:t>
       </w:r>
+      <w:proofErr w:type="spellEnd"/>
       <w:r>
         <w:t>.</w:t>
       </w:r>
@@ -793,9 +894,11 @@
       <w:pPr>
         <w:pStyle w:val="Heading1"/>
       </w:pPr>
+      <w:proofErr w:type="spellStart"/>
       <w:r>
         <w:t>Memoization</w:t>
       </w:r>
+      <w:proofErr w:type="spellEnd"/>
     </w:p>
     <w:p>
       <w:pPr>
@@ -835,7 +938,15 @@
         <w:t>same arguments</w:t>
       </w:r>
       <w:r>
-        <w:t xml:space="preserve">, the result will be took from </w:t>
+        <w:t xml:space="preserve">, the result will be </w:t>
+      </w:r>
+      <w:proofErr w:type="gramStart"/>
+      <w:r>
+        <w:t>took</w:t>
+      </w:r>
+      <w:proofErr w:type="gramEnd"/>
+      <w:r>
+        <w:t xml:space="preserve"> from </w:t>
       </w:r>
       <w:r>
         <w:rPr>
@@ -917,8 +1028,13 @@
           <w:numId w:val="3"/>
         </w:numPr>
       </w:pPr>
-      <w:r>
-        <w:t xml:space="preserve">Memoize </w:t>
+      <w:proofErr w:type="spellStart"/>
+      <w:r>
+        <w:t>Memoize</w:t>
+      </w:r>
+      <w:proofErr w:type="spellEnd"/>
+      <w:r>
+        <w:t xml:space="preserve"> </w:t>
       </w:r>
       <w:r>
         <w:rPr>
@@ -946,8 +1062,13 @@
           <w:numId w:val="3"/>
         </w:numPr>
       </w:pPr>
-      <w:r>
-        <w:t xml:space="preserve">Memoize </w:t>
+      <w:proofErr w:type="spellStart"/>
+      <w:r>
+        <w:t>Memoize</w:t>
+      </w:r>
+      <w:proofErr w:type="spellEnd"/>
+      <w:r>
+        <w:t xml:space="preserve"> </w:t>
       </w:r>
       <w:r>
         <w:rPr>
@@ -959,6 +1080,7 @@
       <w:r>
         <w:t xml:space="preserve">with </w:t>
       </w:r>
+      <w:proofErr w:type="spellStart"/>
       <w:r>
         <w:rPr>
           <w:b/>
@@ -966,6 +1088,7 @@
         </w:rPr>
         <w:t>useMemo</w:t>
       </w:r>
+      <w:proofErr w:type="spellEnd"/>
     </w:p>
     <w:p>
       <w:pPr>
@@ -975,19 +1098,34 @@
           <w:numId w:val="3"/>
         </w:numPr>
       </w:pPr>
-      <w:r>
-        <w:t xml:space="preserve">Memoize </w:t>
-      </w:r>
-      <w:r>
-        <w:rPr>
-          <w:b/>
-          <w:bCs/>
-        </w:rPr>
-        <w:t xml:space="preserve"> functions </w:t>
+      <w:proofErr w:type="spellStart"/>
+      <w:proofErr w:type="gramStart"/>
+      <w:r>
+        <w:t>Memoize</w:t>
+      </w:r>
+      <w:proofErr w:type="spellEnd"/>
+      <w:r>
+        <w:t xml:space="preserve"> </w:t>
+      </w:r>
+      <w:r>
+        <w:rPr>
+          <w:b/>
+          <w:bCs/>
+        </w:rPr>
+        <w:t xml:space="preserve"> functions</w:t>
+      </w:r>
+      <w:proofErr w:type="gramEnd"/>
+      <w:r>
+        <w:rPr>
+          <w:b/>
+          <w:bCs/>
+        </w:rPr>
+        <w:t xml:space="preserve"> </w:t>
       </w:r>
       <w:r>
         <w:t xml:space="preserve">with </w:t>
       </w:r>
+      <w:proofErr w:type="spellStart"/>
       <w:r>
         <w:rPr>
           <w:b/>
@@ -995,17 +1133,23 @@
         </w:rPr>
         <w:t>useCallback</w:t>
       </w:r>
-    </w:p>
-    <w:p>
-      <w:pPr>
-        <w:pStyle w:val="ListParagraph"/>
-        <w:numPr>
-          <w:ilvl w:val="0"/>
-          <w:numId w:val="3"/>
-        </w:numPr>
-      </w:pPr>
-      <w:r>
-        <w:t>Memozation in React</w:t>
+      <w:proofErr w:type="spellEnd"/>
+    </w:p>
+    <w:p>
+      <w:pPr>
+        <w:pStyle w:val="ListParagraph"/>
+        <w:numPr>
+          <w:ilvl w:val="0"/>
+          <w:numId w:val="3"/>
+        </w:numPr>
+      </w:pPr>
+      <w:proofErr w:type="spellStart"/>
+      <w:r>
+        <w:t>Memozation</w:t>
+      </w:r>
+      <w:proofErr w:type="spellEnd"/>
+      <w:r>
+        <w:t xml:space="preserve"> in React</w:t>
       </w:r>
     </w:p>
     <w:p>
@@ -1059,7 +1203,15 @@
         <w:t>NOT</w:t>
       </w:r>
       <w:r>
-        <w:t xml:space="preserve"> re-render when the parent re-renders as long as the </w:t>
+        <w:t xml:space="preserve"> re-render when the parent re-renders </w:t>
+      </w:r>
+      <w:proofErr w:type="gramStart"/>
+      <w:r>
+        <w:t>as long as</w:t>
+      </w:r>
+      <w:proofErr w:type="gramEnd"/>
+      <w:r>
+        <w:t xml:space="preserve"> the </w:t>
       </w:r>
       <w:r>
         <w:rPr>
@@ -1097,7 +1249,17 @@
         </w:numPr>
       </w:pPr>
       <w:r>
-        <w:t xml:space="preserve">Will still re-render when it’s </w:t>
+        <w:t xml:space="preserve">Will still re-render when </w:t>
+      </w:r>
+      <w:proofErr w:type="spellStart"/>
+      <w:proofErr w:type="gramStart"/>
+      <w:r>
+        <w:t>it’s</w:t>
+      </w:r>
+      <w:proofErr w:type="spellEnd"/>
+      <w:proofErr w:type="gramEnd"/>
+      <w:r>
+        <w:t xml:space="preserve"> </w:t>
       </w:r>
       <w:r>
         <w:rPr>
@@ -1270,7 +1432,11 @@
         <w:t>HOW LONG</w:t>
       </w:r>
       <w:r>
-        <w:t xml:space="preserve"> the </w:t>
+        <w:t xml:space="preserve"> </w:t>
+      </w:r>
+      <w:proofErr w:type="gramStart"/>
+      <w:r>
+        <w:t xml:space="preserve">the </w:t>
       </w:r>
       <w:r>
         <w:rPr>
@@ -1279,6 +1445,7 @@
         </w:rPr>
         <w:t xml:space="preserve"> Archive</w:t>
       </w:r>
+      <w:proofErr w:type="gramEnd"/>
       <w:r>
         <w:t xml:space="preserve"> component is taking to re-render</w:t>
       </w:r>
@@ -1325,10 +1492,18 @@
         </w:numPr>
       </w:pPr>
       <w:r>
-        <w:t>we just WRAP the whole function into the memo</w:t>
-      </w:r>
-      <w:r>
-        <w:t xml:space="preserve">() </w:t>
+        <w:t xml:space="preserve">we just WRAP the whole function into the </w:t>
+      </w:r>
+      <w:proofErr w:type="gramStart"/>
+      <w:r>
+        <w:t>memo</w:t>
+      </w:r>
+      <w:r>
+        <w:t>(</w:t>
+      </w:r>
+      <w:proofErr w:type="gramEnd"/>
+      <w:r>
+        <w:t xml:space="preserve">) </w:t>
       </w:r>
       <w:r>
         <w:t>function, which is imported from react</w:t>
@@ -1536,9 +1711,11 @@
       <w:pPr>
         <w:pStyle w:val="Heading1"/>
       </w:pPr>
+      <w:proofErr w:type="spellStart"/>
       <w:r>
         <w:t>useMemo</w:t>
       </w:r>
+      <w:proofErr w:type="spellEnd"/>
     </w:p>
     <w:p>
       <w:pPr>
@@ -1573,7 +1750,15 @@
         </w:numPr>
       </w:pPr>
       <w:r>
-        <w:t xml:space="preserve">Will always bee seen as </w:t>
+        <w:t xml:space="preserve">Will always </w:t>
+      </w:r>
+      <w:proofErr w:type="spellStart"/>
+      <w:r>
+        <w:t>bee</w:t>
+      </w:r>
+      <w:proofErr w:type="spellEnd"/>
+      <w:r>
+        <w:t xml:space="preserve"> seen as </w:t>
       </w:r>
       <w:r>
         <w:rPr>
@@ -1610,12 +1795,21 @@
           <w:bCs/>
         </w:rPr>
       </w:pPr>
-      <w:r>
-        <w:rPr>
-          <w:b/>
-          <w:bCs/>
-        </w:rPr>
-        <w:t>useMemo to the rescue</w:t>
+      <w:proofErr w:type="spellStart"/>
+      <w:r>
+        <w:rPr>
+          <w:b/>
+          <w:bCs/>
+        </w:rPr>
+        <w:t>useMemo</w:t>
+      </w:r>
+      <w:proofErr w:type="spellEnd"/>
+      <w:r>
+        <w:rPr>
+          <w:b/>
+          <w:bCs/>
+        </w:rPr>
+        <w:t xml:space="preserve"> to the rescue</w:t>
       </w:r>
     </w:p>
     <w:p>
@@ -1633,12 +1827,21 @@
       <w:r>
         <w:t xml:space="preserve">We use </w:t>
       </w:r>
-      <w:r>
-        <w:rPr>
-          <w:b/>
-          <w:bCs/>
-        </w:rPr>
-        <w:t xml:space="preserve">useMemo </w:t>
+      <w:proofErr w:type="spellStart"/>
+      <w:r>
+        <w:rPr>
+          <w:b/>
+          <w:bCs/>
+        </w:rPr>
+        <w:t>useMemo</w:t>
+      </w:r>
+      <w:proofErr w:type="spellEnd"/>
+      <w:r>
+        <w:rPr>
+          <w:b/>
+          <w:bCs/>
+        </w:rPr>
+        <w:t xml:space="preserve"> </w:t>
       </w:r>
       <w:r>
         <w:rPr>
@@ -1655,7 +1858,15 @@
         <w:t xml:space="preserve"> </w:t>
       </w:r>
       <w:r>
-        <w:t>the momoize values</w:t>
+        <w:t xml:space="preserve">the </w:t>
+      </w:r>
+      <w:proofErr w:type="spellStart"/>
+      <w:r>
+        <w:t>momoize</w:t>
+      </w:r>
+      <w:proofErr w:type="spellEnd"/>
+      <w:r>
+        <w:t xml:space="preserve"> values</w:t>
       </w:r>
     </w:p>
     <w:p>
@@ -1673,12 +1884,21 @@
       <w:r>
         <w:t xml:space="preserve">We use </w:t>
       </w:r>
-      <w:r>
-        <w:rPr>
-          <w:b/>
-          <w:bCs/>
-        </w:rPr>
-        <w:t xml:space="preserve">useCallback </w:t>
+      <w:proofErr w:type="spellStart"/>
+      <w:r>
+        <w:rPr>
+          <w:b/>
+          <w:bCs/>
+        </w:rPr>
+        <w:t>useCallback</w:t>
+      </w:r>
+      <w:proofErr w:type="spellEnd"/>
+      <w:r>
+        <w:rPr>
+          <w:b/>
+          <w:bCs/>
+        </w:rPr>
+        <w:t xml:space="preserve"> </w:t>
       </w:r>
       <w:r>
         <w:rPr>
@@ -1695,23 +1915,47 @@
         <w:t xml:space="preserve"> </w:t>
       </w:r>
       <w:r>
-        <w:t>to memoize functions</w:t>
-      </w:r>
-    </w:p>
-    <w:p>
-      <w:pPr>
-        <w:pStyle w:val="ListParagraph"/>
-        <w:numPr>
-          <w:ilvl w:val="0"/>
-          <w:numId w:val="3"/>
-        </w:numPr>
-        <w:rPr>
-          <w:b/>
-          <w:bCs/>
-        </w:rPr>
-      </w:pPr>
-      <w:r>
-        <w:t>Values passed into useMemo and useCallback will be stored in memory (‘cached’)</w:t>
+        <w:t xml:space="preserve">to </w:t>
+      </w:r>
+      <w:proofErr w:type="spellStart"/>
+      <w:r>
+        <w:t>memoize</w:t>
+      </w:r>
+      <w:proofErr w:type="spellEnd"/>
+      <w:r>
+        <w:t xml:space="preserve"> functions</w:t>
+      </w:r>
+    </w:p>
+    <w:p>
+      <w:pPr>
+        <w:pStyle w:val="ListParagraph"/>
+        <w:numPr>
+          <w:ilvl w:val="0"/>
+          <w:numId w:val="3"/>
+        </w:numPr>
+        <w:rPr>
+          <w:b/>
+          <w:bCs/>
+        </w:rPr>
+      </w:pPr>
+      <w:r>
+        <w:t xml:space="preserve">Values passed into </w:t>
+      </w:r>
+      <w:proofErr w:type="spellStart"/>
+      <w:r>
+        <w:t>useMemo</w:t>
+      </w:r>
+      <w:proofErr w:type="spellEnd"/>
+      <w:r>
+        <w:t xml:space="preserve"> and </w:t>
+      </w:r>
+      <w:proofErr w:type="spellStart"/>
+      <w:r>
+        <w:t>useCallback</w:t>
+      </w:r>
+      <w:proofErr w:type="spellEnd"/>
+      <w:r>
+        <w:t xml:space="preserve"> will be stored in memory (‘cached’)</w:t>
       </w:r>
     </w:p>
     <w:p>
@@ -1726,28 +1970,48 @@
           <w:bCs/>
         </w:rPr>
       </w:pPr>
-      <w:r>
-        <w:t>As long as the dependencies (‘inputs’) are the same</w:t>
+      <w:proofErr w:type="gramStart"/>
+      <w:r>
+        <w:t>As long as</w:t>
+      </w:r>
+      <w:proofErr w:type="gramEnd"/>
+      <w:r>
+        <w:t xml:space="preserve"> the dependencies (‘inputs’) are the same</w:t>
       </w:r>
     </w:p>
     <w:p>
       <w:pPr>
         <w:pStyle w:val="Heading2"/>
       </w:pPr>
-      <w:r>
-        <w:t>useMemo structure</w:t>
-      </w:r>
-    </w:p>
-    <w:p>
-      <w:pPr>
-        <w:pStyle w:val="ListParagraph"/>
-        <w:numPr>
-          <w:ilvl w:val="0"/>
-          <w:numId w:val="3"/>
-        </w:numPr>
-      </w:pPr>
-      <w:r>
-        <w:t>useMemo(()=&gt;{</w:t>
+      <w:proofErr w:type="spellStart"/>
+      <w:r>
+        <w:t>useMemo</w:t>
+      </w:r>
+      <w:proofErr w:type="spellEnd"/>
+      <w:r>
+        <w:t xml:space="preserve"> structure</w:t>
+      </w:r>
+    </w:p>
+    <w:p>
+      <w:pPr>
+        <w:pStyle w:val="ListParagraph"/>
+        <w:numPr>
+          <w:ilvl w:val="0"/>
+          <w:numId w:val="3"/>
+        </w:numPr>
+      </w:pPr>
+      <w:proofErr w:type="spellStart"/>
+      <w:proofErr w:type="gramStart"/>
+      <w:r>
+        <w:t>useMemo</w:t>
+      </w:r>
+      <w:proofErr w:type="spellEnd"/>
+      <w:r>
+        <w:t>(</w:t>
+      </w:r>
+      <w:proofErr w:type="gramEnd"/>
+      <w:r>
+        <w:t>()=&gt;{</w:t>
       </w:r>
       <w:r>
         <w:t xml:space="preserve"> callback function </w:t>
@@ -1803,6 +2067,9 @@
     </w:p>
     <w:p>
       <w:r>
+        <w:rPr>
+          <w:noProof/>
+        </w:rPr>
         <w:drawing>
           <wp:inline distT="0" distB="0" distL="0" distR="0" wp14:anchorId="01B250BA" wp14:editId="7792E213">
             <wp:extent cx="5687219" cy="876422"/>
@@ -1852,31 +2119,41 @@
       <w:pPr>
         <w:pStyle w:val="Heading1"/>
       </w:pPr>
+      <w:proofErr w:type="spellStart"/>
       <w:r>
         <w:t>useCallback</w:t>
       </w:r>
-    </w:p>
-    <w:p>
-      <w:pPr>
-        <w:pStyle w:val="ListParagraph"/>
-        <w:numPr>
-          <w:ilvl w:val="0"/>
-          <w:numId w:val="3"/>
-        </w:numPr>
-      </w:pPr>
-      <w:r>
-        <w:t>memoize functions</w:t>
-      </w:r>
-    </w:p>
-    <w:p>
-      <w:pPr>
-        <w:pStyle w:val="ListParagraph"/>
-        <w:numPr>
-          <w:ilvl w:val="0"/>
-          <w:numId w:val="3"/>
-        </w:numPr>
-      </w:pPr>
-      <w:r>
+      <w:proofErr w:type="spellEnd"/>
+    </w:p>
+    <w:p>
+      <w:pPr>
+        <w:pStyle w:val="ListParagraph"/>
+        <w:numPr>
+          <w:ilvl w:val="0"/>
+          <w:numId w:val="3"/>
+        </w:numPr>
+      </w:pPr>
+      <w:proofErr w:type="spellStart"/>
+      <w:r>
+        <w:t>memoize</w:t>
+      </w:r>
+      <w:proofErr w:type="spellEnd"/>
+      <w:r>
+        <w:t xml:space="preserve"> functions</w:t>
+      </w:r>
+    </w:p>
+    <w:p>
+      <w:pPr>
+        <w:pStyle w:val="ListParagraph"/>
+        <w:numPr>
+          <w:ilvl w:val="0"/>
+          <w:numId w:val="3"/>
+        </w:numPr>
+      </w:pPr>
+      <w:r>
+        <w:rPr>
+          <w:noProof/>
+        </w:rPr>
         <w:lastRenderedPageBreak/>
         <w:drawing>
           <wp:inline distT="0" distB="0" distL="0" distR="0" wp14:anchorId="47CC2E37" wp14:editId="7F15D23D">
@@ -2000,6 +2277,7 @@
       <w:r>
         <w:t xml:space="preserve">Pass Consumers as </w:t>
       </w:r>
+      <w:proofErr w:type="gramStart"/>
       <w:r>
         <w:rPr>
           <w:b/>
@@ -2008,18 +2286,25 @@
         <w:t xml:space="preserve">children </w:t>
       </w:r>
       <w:r>
-        <w:t xml:space="preserve"> to the Context</w:t>
-      </w:r>
-    </w:p>
-    <w:p>
-      <w:pPr>
-        <w:pStyle w:val="ListParagraph"/>
-        <w:numPr>
-          <w:ilvl w:val="0"/>
-          <w:numId w:val="3"/>
-        </w:numPr>
-      </w:pPr>
-      <w:r>
+        <w:t xml:space="preserve"> to</w:t>
+      </w:r>
+      <w:proofErr w:type="gramEnd"/>
+      <w:r>
+        <w:t xml:space="preserve"> the Context</w:t>
+      </w:r>
+    </w:p>
+    <w:p>
+      <w:pPr>
+        <w:pStyle w:val="ListParagraph"/>
+        <w:numPr>
+          <w:ilvl w:val="0"/>
+          <w:numId w:val="3"/>
+        </w:numPr>
+      </w:pPr>
+      <w:r>
+        <w:rPr>
+          <w:noProof/>
+        </w:rPr>
         <w:drawing>
           <wp:inline distT="0" distB="0" distL="0" distR="0" wp14:anchorId="00FD8257" wp14:editId="3B809086">
             <wp:extent cx="3872285" cy="2947653"/>
@@ -2070,10 +2355,16 @@
           <w:numId w:val="3"/>
         </w:numPr>
       </w:pPr>
+      <w:proofErr w:type="spellStart"/>
       <w:r>
         <w:lastRenderedPageBreak/>
-        <w:t xml:space="preserve">Memoize the value of the context Provider by using </w:t>
-      </w:r>
+        <w:t>Memoize</w:t>
+      </w:r>
+      <w:proofErr w:type="spellEnd"/>
+      <w:r>
+        <w:t xml:space="preserve"> the value of the context Provider by using </w:t>
+      </w:r>
+      <w:proofErr w:type="spellStart"/>
       <w:r>
         <w:rPr>
           <w:b/>
@@ -2081,6 +2372,7 @@
         </w:rPr>
         <w:t>useMemo</w:t>
       </w:r>
+      <w:proofErr w:type="spellEnd"/>
       <w:r>
         <w:rPr>
           <w:b/>
@@ -2091,6 +2383,9 @@
     </w:p>
     <w:p>
       <w:r>
+        <w:rPr>
+          <w:noProof/>
+        </w:rPr>
         <w:drawing>
           <wp:inline distT="0" distB="0" distL="0" distR="0" wp14:anchorId="1CC8D12D" wp14:editId="19EF0C72">
             <wp:extent cx="4333461" cy="3576157"/>
@@ -2133,8 +2428,13 @@
       <w:pPr>
         <w:pStyle w:val="Heading1"/>
       </w:pPr>
-      <w:r>
-        <w:t>WorldWise App Optimization</w:t>
+      <w:proofErr w:type="spellStart"/>
+      <w:r>
+        <w:t>WorldWise</w:t>
+      </w:r>
+      <w:proofErr w:type="spellEnd"/>
+      <w:r>
+        <w:t xml:space="preserve"> App Optimization</w:t>
       </w:r>
     </w:p>
     <w:p>
@@ -2193,8 +2493,13 @@
         </w:rPr>
         <w:t xml:space="preserve">Identify </w:t>
       </w:r>
-      <w:r>
-        <w:t xml:space="preserve">really bad performing components, we use the </w:t>
+      <w:proofErr w:type="gramStart"/>
+      <w:r>
+        <w:t>really bad</w:t>
+      </w:r>
+      <w:proofErr w:type="gramEnd"/>
+      <w:r>
+        <w:t xml:space="preserve"> performing components, we use the </w:t>
       </w:r>
       <w:r>
         <w:rPr>
@@ -2206,6 +2511,9 @@
     </w:p>
     <w:p>
       <w:r>
+        <w:rPr>
+          <w:noProof/>
+        </w:rPr>
         <w:drawing>
           <wp:inline distT="0" distB="0" distL="0" distR="0" wp14:anchorId="24B339CC" wp14:editId="089F1943">
             <wp:extent cx="5943600" cy="1646555"/>
@@ -2283,6 +2591,9 @@
         </w:numPr>
       </w:pPr>
       <w:r>
+        <w:rPr>
+          <w:noProof/>
+        </w:rPr>
         <w:drawing>
           <wp:inline distT="0" distB="0" distL="0" distR="0" wp14:anchorId="15912AED" wp14:editId="57341957">
             <wp:extent cx="5375081" cy="465726"/>
@@ -2417,6 +2728,7 @@
       <w:r>
         <w:t xml:space="preserve">The amount of the code and the size of the file that the user needs to download to </w:t>
       </w:r>
+      <w:proofErr w:type="gramStart"/>
       <w:r>
         <w:rPr>
           <w:b/>
@@ -2425,7 +2737,11 @@
         <w:t xml:space="preserve">start </w:t>
       </w:r>
       <w:r>
-        <w:t xml:space="preserve"> the application</w:t>
+        <w:t xml:space="preserve"> the</w:t>
+      </w:r>
+      <w:proofErr w:type="gramEnd"/>
+      <w:r>
+        <w:t xml:space="preserve"> application</w:t>
       </w:r>
     </w:p>
     <w:p>
@@ -2508,10 +2824,18 @@
         </w:numPr>
       </w:pPr>
       <w:r>
-        <w:t>Product, pricing, Login, AppLayou</w:t>
-      </w:r>
-      <w:r>
-        <w:t>t, Page not Found</w:t>
+        <w:t xml:space="preserve">Product, pricing, Login, </w:t>
+      </w:r>
+      <w:proofErr w:type="spellStart"/>
+      <w:r>
+        <w:t>AppLayou</w:t>
+      </w:r>
+      <w:r>
+        <w:t>t</w:t>
+      </w:r>
+      <w:proofErr w:type="spellEnd"/>
+      <w:r>
+        <w:t>, Page not Found</w:t>
       </w:r>
     </w:p>
     <w:p>
@@ -2548,7 +2872,15 @@
         </w:numPr>
       </w:pPr>
       <w:r>
-        <w:t>Const Homepage = lazy(()=&gt;import(‘./pages/homepage’))</w:t>
+        <w:t>Const Homepage = lazy(</w:t>
+      </w:r>
+      <w:proofErr w:type="gramStart"/>
+      <w:r>
+        <w:t>()=</w:t>
+      </w:r>
+      <w:proofErr w:type="gramEnd"/>
+      <w:r>
+        <w:t>&gt;import(‘./pages/homepage’))</w:t>
       </w:r>
     </w:p>
     <w:p>
@@ -2560,6 +2892,9 @@
         </w:numPr>
       </w:pPr>
       <w:r>
+        <w:rPr>
+          <w:noProof/>
+        </w:rPr>
         <w:drawing>
           <wp:inline distT="0" distB="0" distL="0" distR="0" wp14:anchorId="3D6CECC4" wp14:editId="6DEDB9B8">
             <wp:extent cx="4583927" cy="1180753"/>
@@ -2664,6 +2999,9 @@
     </w:p>
     <w:p>
       <w:r>
+        <w:rPr>
+          <w:noProof/>
+        </w:rPr>
         <w:drawing>
           <wp:inline distT="0" distB="0" distL="0" distR="0" wp14:anchorId="4120FE81" wp14:editId="322108A8">
             <wp:extent cx="4723075" cy="606218"/>
@@ -2739,7 +3077,15 @@
       </w:pPr>
       <w:r>
         <w:lastRenderedPageBreak/>
-        <w:t>Do’s and Don’t’s for Optimization</w:t>
+        <w:t xml:space="preserve">Do’s and </w:t>
+      </w:r>
+      <w:proofErr w:type="spellStart"/>
+      <w:r>
+        <w:t>Don’t’s</w:t>
+      </w:r>
+      <w:proofErr w:type="spellEnd"/>
+      <w:r>
+        <w:t xml:space="preserve"> for Optimization</w:t>
       </w:r>
     </w:p>
     <w:p>
@@ -2771,7 +3117,15 @@
         </w:numPr>
       </w:pPr>
       <w:r>
-        <w:t>Find performance issues by eye ( laggy UI)</w:t>
+        <w:t xml:space="preserve">Find performance issues by eye </w:t>
+      </w:r>
+      <w:proofErr w:type="gramStart"/>
+      <w:r>
+        <w:t>( laggy</w:t>
+      </w:r>
+      <w:proofErr w:type="gramEnd"/>
+      <w:r>
+        <w:t xml:space="preserve"> UI)</w:t>
       </w:r>
     </w:p>
     <w:p>
@@ -2794,32 +3148,50 @@
           <w:numId w:val="3"/>
         </w:numPr>
       </w:pPr>
-      <w:r>
-        <w:t>Memoize expensive Re-renders</w:t>
-      </w:r>
-    </w:p>
-    <w:p>
-      <w:pPr>
-        <w:pStyle w:val="ListParagraph"/>
-        <w:numPr>
-          <w:ilvl w:val="0"/>
-          <w:numId w:val="3"/>
-        </w:numPr>
-      </w:pPr>
-      <w:r>
-        <w:t xml:space="preserve">Optimize Context if has lots’ of consumers </w:t>
-      </w:r>
-    </w:p>
-    <w:p>
-      <w:pPr>
-        <w:pStyle w:val="ListParagraph"/>
-        <w:numPr>
-          <w:ilvl w:val="0"/>
-          <w:numId w:val="3"/>
-        </w:numPr>
-      </w:pPr>
-      <w:r>
-        <w:t>Memoize Context Value + child components</w:t>
+      <w:proofErr w:type="spellStart"/>
+      <w:r>
+        <w:t>Memoize</w:t>
+      </w:r>
+      <w:proofErr w:type="spellEnd"/>
+      <w:r>
+        <w:t xml:space="preserve"> expensive Re-renders</w:t>
+      </w:r>
+    </w:p>
+    <w:p>
+      <w:pPr>
+        <w:pStyle w:val="ListParagraph"/>
+        <w:numPr>
+          <w:ilvl w:val="0"/>
+          <w:numId w:val="3"/>
+        </w:numPr>
+      </w:pPr>
+      <w:r>
+        <w:t xml:space="preserve">Optimize Context if has </w:t>
+      </w:r>
+      <w:proofErr w:type="gramStart"/>
+      <w:r>
+        <w:t>lots’</w:t>
+      </w:r>
+      <w:proofErr w:type="gramEnd"/>
+      <w:r>
+        <w:t xml:space="preserve"> of consumers </w:t>
+      </w:r>
+    </w:p>
+    <w:p>
+      <w:pPr>
+        <w:pStyle w:val="ListParagraph"/>
+        <w:numPr>
+          <w:ilvl w:val="0"/>
+          <w:numId w:val="3"/>
+        </w:numPr>
+      </w:pPr>
+      <w:proofErr w:type="spellStart"/>
+      <w:r>
+        <w:t>Memoize</w:t>
+      </w:r>
+      <w:proofErr w:type="spellEnd"/>
+      <w:r>
+        <w:t xml:space="preserve"> Context Value + child components</w:t>
       </w:r>
     </w:p>
     <w:p>
@@ -2887,45 +3259,90 @@
         </w:numPr>
       </w:pPr>
       <w:r>
-        <w:t>Don’t wrap all components in memo().</w:t>
-      </w:r>
-    </w:p>
-    <w:p>
-      <w:pPr>
-        <w:pStyle w:val="ListParagraph"/>
-        <w:numPr>
-          <w:ilvl w:val="0"/>
-          <w:numId w:val="3"/>
-        </w:numPr>
-      </w:pPr>
-      <w:r>
-        <w:t>Don’t wrap all values into useMemo().</w:t>
-      </w:r>
-    </w:p>
-    <w:p>
-      <w:pPr>
-        <w:pStyle w:val="ListParagraph"/>
-        <w:numPr>
-          <w:ilvl w:val="0"/>
-          <w:numId w:val="3"/>
-        </w:numPr>
-      </w:pPr>
-      <w:r>
-        <w:t>Don’t wrap all function into useCallback().</w:t>
-      </w:r>
-    </w:p>
-    <w:p>
-      <w:pPr>
-        <w:pStyle w:val="ListParagraph"/>
-        <w:numPr>
-          <w:ilvl w:val="0"/>
-          <w:numId w:val="3"/>
-        </w:numPr>
-      </w:pPr>
-      <w:r>
-        <w:t>Don’t optimize context if it’s not slow and doesn’t have many cosumers.</w:t>
-      </w:r>
-    </w:p>
+        <w:t xml:space="preserve">Don’t wrap all components in </w:t>
+      </w:r>
+      <w:proofErr w:type="gramStart"/>
+      <w:r>
+        <w:t>memo(</w:t>
+      </w:r>
+      <w:proofErr w:type="gramEnd"/>
+      <w:r>
+        <w:t>).</w:t>
+      </w:r>
+    </w:p>
+    <w:p>
+      <w:pPr>
+        <w:pStyle w:val="ListParagraph"/>
+        <w:numPr>
+          <w:ilvl w:val="0"/>
+          <w:numId w:val="3"/>
+        </w:numPr>
+      </w:pPr>
+      <w:r>
+        <w:t xml:space="preserve">Don’t wrap all values into </w:t>
+      </w:r>
+      <w:proofErr w:type="spellStart"/>
+      <w:proofErr w:type="gramStart"/>
+      <w:r>
+        <w:t>useMemo</w:t>
+      </w:r>
+      <w:proofErr w:type="spellEnd"/>
+      <w:r>
+        <w:t>(</w:t>
+      </w:r>
+      <w:proofErr w:type="gramEnd"/>
+      <w:r>
+        <w:t>).</w:t>
+      </w:r>
+    </w:p>
+    <w:p>
+      <w:pPr>
+        <w:pStyle w:val="ListParagraph"/>
+        <w:numPr>
+          <w:ilvl w:val="0"/>
+          <w:numId w:val="3"/>
+        </w:numPr>
+      </w:pPr>
+      <w:r>
+        <w:t xml:space="preserve">Don’t wrap all function into </w:t>
+      </w:r>
+      <w:proofErr w:type="spellStart"/>
+      <w:proofErr w:type="gramStart"/>
+      <w:r>
+        <w:t>useCallback</w:t>
+      </w:r>
+      <w:proofErr w:type="spellEnd"/>
+      <w:r>
+        <w:t>(</w:t>
+      </w:r>
+      <w:proofErr w:type="gramEnd"/>
+      <w:r>
+        <w:t>).</w:t>
+      </w:r>
+    </w:p>
+    <w:p>
+      <w:pPr>
+        <w:pStyle w:val="ListParagraph"/>
+        <w:numPr>
+          <w:ilvl w:val="0"/>
+          <w:numId w:val="3"/>
+        </w:numPr>
+      </w:pPr>
+      <w:r>
+        <w:t xml:space="preserve">Don’t optimize context if it’s not slow and doesn’t have many </w:t>
+      </w:r>
+      <w:proofErr w:type="spellStart"/>
+      <w:r>
+        <w:t>cosumers</w:t>
+      </w:r>
+      <w:proofErr w:type="spellEnd"/>
+      <w:r>
+        <w:t>.</w:t>
+      </w:r>
+    </w:p>
+    <w:p/>
+    <w:p/>
+    <w:p/>
     <w:sectPr>
       <w:pgSz w:w="12240" w:h="15840"/>
       <w:pgMar w:top="1440" w:right="1440" w:bottom="1440" w:left="1440" w:header="720" w:footer="720" w:gutter="0"/>

</xml_diff>